<commit_message>
Electronics, mechanics, risks, QA and test beam
</commit_message>
<xml_diff>
--- a/Risk Management.docx
+++ b/Risk Management.docx
@@ -1,6 +1,6 @@
 
 <file path=word/document.xml><?xml version="1.0" encoding="utf-8"?>
-<w:document xmlns:wpc="http://schemas.microsoft.com/office/word/2010/wordprocessingCanvas" xmlns:mc="http://schemas.openxmlformats.org/markup-compatibility/2006" xmlns:o="urn:schemas-microsoft-com:office:office" xmlns:r="http://schemas.openxmlformats.org/officeDocument/2006/relationships" xmlns:m="http://schemas.openxmlformats.org/officeDocument/2006/math" xmlns:v="urn:schemas-microsoft-com:vml" xmlns:wp14="http://schemas.microsoft.com/office/word/2010/wordprocessingDrawing" xmlns:wp="http://schemas.openxmlformats.org/drawingml/2006/wordprocessingDrawing" xmlns:w10="urn:schemas-microsoft-com:office:word" xmlns:w="http://schemas.openxmlformats.org/wordprocessingml/2006/main" xmlns:w14="http://schemas.microsoft.com/office/word/2010/wordml" xmlns:w15="http://schemas.microsoft.com/office/word/2012/wordml" xmlns:wpg="http://schemas.microsoft.com/office/word/2010/wordprocessingGroup" xmlns:wpi="http://schemas.microsoft.com/office/word/2010/wordprocessingInk" xmlns:wne="http://schemas.microsoft.com/office/word/2006/wordml" xmlns:wps="http://schemas.microsoft.com/office/word/2010/wordprocessingShape" mc:Ignorable="w14 w15 wp14">
+<w:document xmlns:wpc="http://schemas.microsoft.com/office/word/2010/wordprocessingCanvas" xmlns:mo="http://schemas.microsoft.com/office/mac/office/2008/main" xmlns:mc="http://schemas.openxmlformats.org/markup-compatibility/2006" xmlns:mv="urn:schemas-microsoft-com:mac:vml" xmlns:o="urn:schemas-microsoft-com:office:office" xmlns:r="http://schemas.openxmlformats.org/officeDocument/2006/relationships" xmlns:m="http://schemas.openxmlformats.org/officeDocument/2006/math" xmlns:v="urn:schemas-microsoft-com:vml" xmlns:wp14="http://schemas.microsoft.com/office/word/2010/wordprocessingDrawing" xmlns:wp="http://schemas.openxmlformats.org/drawingml/2006/wordprocessingDrawing" xmlns:w10="urn:schemas-microsoft-com:office:word" xmlns:w="http://schemas.openxmlformats.org/wordprocessingml/2006/main" xmlns:w14="http://schemas.microsoft.com/office/word/2010/wordml" xmlns:wpg="http://schemas.microsoft.com/office/word/2010/wordprocessingGroup" xmlns:wpi="http://schemas.microsoft.com/office/word/2010/wordprocessingInk" xmlns:wne="http://schemas.microsoft.com/office/word/2006/wordml" xmlns:wps="http://schemas.microsoft.com/office/word/2010/wordprocessingShape" mc:Ignorable="w14 wp14">
   <w:body>
     <w:p>
       <w:pPr>
@@ -10,447 +10,752 @@
           <w:numId w:val="0"/>
         </w:numPr>
       </w:pPr>
-      <w:bookmarkStart w:id="0" w:name="_GoBack"/>
-      <w:bookmarkEnd w:id="0"/>
       <w:r>
         <w:t>1.10 Risk management</w:t>
       </w:r>
     </w:p>
     <w:p>
       <w:pPr>
-        <w:sectPr>
-          <w:headerReference w:type="even" r:id="rId7"/>
-          <w:headerReference w:type="default" r:id="rId8"/>
-          <w:footerReference w:type="even" r:id="rId9"/>
-          <w:footerReference w:type="default" r:id="rId10"/>
-          <w:pgSz w:w="12240" w:h="15840"/>
-          <w:pgMar w:top="1440" w:right="1800" w:bottom="1440" w:left="1800" w:header="720" w:footer="720" w:gutter="0"/>
-          <w:pgNumType w:chapStyle="1"/>
-          <w:cols w:space="720"/>
-        </w:sectPr>
-      </w:pPr>
-      <w:proofErr w:type="spellStart"/>
-      <w:r>
-        <w:t>Lorem</w:t>
-      </w:r>
-      <w:proofErr w:type="spellEnd"/>
+        <w:rPr>
+          <w:del w:id="0" w:author="Unknown"/>
+        </w:rPr>
+      </w:pPr>
+      <w:r>
+        <w:t>There are several risks that could jeopardize the success of the calorimeter subproject. The risks as well as potential mitigation strategies are described below.</w:t>
+      </w:r>
+    </w:p>
+    <w:p>
+      <w:pPr>
+        <w:rPr>
+          <w:ins w:id="1" w:author="Ron Ray" w:date="2012-03-15T20:26:00Z"/>
+        </w:rPr>
+      </w:pPr>
+    </w:p>
+    <w:p/>
+    <w:p>
+      <w:r>
+        <w:t xml:space="preserve">There is a risk that we cannot develop </w:t>
+      </w:r>
+      <w:r>
+        <w:t xml:space="preserve">in time </w:t>
+      </w:r>
+      <w:r>
+        <w:t xml:space="preserve">UV extended </w:t>
+      </w:r>
+      <w:proofErr w:type="gramStart"/>
+      <w:r>
+        <w:t>solid state</w:t>
+      </w:r>
+      <w:proofErr w:type="gramEnd"/>
+      <w:r>
+        <w:t xml:space="preserve"> photo</w:t>
+      </w:r>
+      <w:r>
+        <w:t>-</w:t>
+      </w:r>
+      <w:r>
+        <w:t>detector</w:t>
+      </w:r>
+      <w:r>
+        <w:t xml:space="preserve">s that are </w:t>
+      </w:r>
+      <w:r>
+        <w:t>blind to solar wavelength</w:t>
+      </w:r>
+      <w:r>
+        <w:t>. As shown in this chapter,</w:t>
+      </w:r>
       <w:r>
         <w:t xml:space="preserve"> </w:t>
       </w:r>
-      <w:proofErr w:type="spellStart"/>
-      <w:r>
-        <w:t>ipsum</w:t>
-      </w:r>
-      <w:proofErr w:type="spellEnd"/>
-      <w:r>
-        <w:t xml:space="preserve"> dolor sit </w:t>
-      </w:r>
-      <w:proofErr w:type="spellStart"/>
-      <w:r>
-        <w:t>amet</w:t>
-      </w:r>
-      <w:proofErr w:type="spellEnd"/>
-      <w:r>
+      <w:r>
+        <w:t xml:space="preserve">our </w:t>
+      </w:r>
+      <w:r>
+        <w:rPr>
+          <w:i/>
+        </w:rPr>
+        <w:t>alternative</w:t>
+      </w:r>
+      <w:r>
+        <w:t xml:space="preserve"> candidate to LYSO, </w:t>
+      </w:r>
+      <w:r>
+        <w:t>the BaF</w:t>
+      </w:r>
+      <w:r>
+        <w:rPr>
+          <w:vertAlign w:val="subscript"/>
+        </w:rPr>
+        <w:t>2</w:t>
+      </w:r>
+      <w:r>
+        <w:rPr>
+          <w:vertAlign w:val="subscript"/>
+        </w:rPr>
         <w:t xml:space="preserve">, </w:t>
       </w:r>
-      <w:proofErr w:type="spellStart"/>
-      <w:r>
-        <w:t>consectetur</w:t>
-      </w:r>
-      <w:proofErr w:type="spellEnd"/>
+      <w:r>
+        <w:t xml:space="preserve">has a long component </w:t>
+      </w:r>
+      <w:r>
+        <w:t>produced at 310 nm. Without the development of these new photo-sensors, the rate capa</w:t>
+      </w:r>
+      <w:r>
+        <w:t>bility of the calorimeter might be</w:t>
+      </w:r>
+      <w:r>
+        <w:t xml:space="preserve"> compromised. To mitigate this risk, the work on sola</w:t>
+      </w:r>
+      <w:r>
+        <w:t>r blind photo-detector is currently underway at Caltech, JP</w:t>
+      </w:r>
+      <w:r>
+        <w:t>L and RMD</w:t>
+      </w:r>
+      <w:r>
+        <w:t xml:space="preserve">. In the mean time, there is a </w:t>
+      </w:r>
+      <w:r>
+        <w:t xml:space="preserve">method </w:t>
+      </w:r>
+      <w:r>
+        <w:t xml:space="preserve">to </w:t>
+      </w:r>
+      <w:r>
+        <w:t xml:space="preserve">directly </w:t>
+      </w:r>
+      <w:r>
+        <w:t>reduce the</w:t>
+      </w:r>
+      <w:r>
+        <w:t xml:space="preserve"> production of the </w:t>
+      </w:r>
+      <w:r>
+        <w:t>BaF</w:t>
+      </w:r>
+      <w:r>
+        <w:rPr>
+          <w:vertAlign w:val="subscript"/>
+        </w:rPr>
+        <w:t>2</w:t>
+      </w:r>
       <w:r>
         <w:t xml:space="preserve"> </w:t>
       </w:r>
-      <w:proofErr w:type="spellStart"/>
-      <w:r>
-        <w:t>adipisicing</w:t>
-      </w:r>
-      <w:proofErr w:type="spellEnd"/>
+      <w:r>
+        <w:t xml:space="preserve">long </w:t>
+      </w:r>
+      <w:r>
+        <w:t>component by doping</w:t>
+      </w:r>
+      <w:r>
+        <w:t xml:space="preserve"> with La</w:t>
+      </w:r>
+      <w:r>
+        <w:t xml:space="preserve"> the crystal</w:t>
+      </w:r>
+      <w:r>
+        <w:t xml:space="preserve"> itself</w:t>
+      </w:r>
+      <w:r>
+        <w:t>.</w:t>
+      </w:r>
+      <w:r>
+        <w:t xml:space="preserve"> Interactions with the vendors are started</w:t>
+      </w:r>
+      <w:r>
+        <w:t xml:space="preserve"> to improve on this side</w:t>
+      </w:r>
+      <w:r>
+        <w:t>. If all of these mitigations fail</w:t>
+      </w:r>
+      <w:r>
+        <w:t>,</w:t>
+      </w:r>
+      <w:r>
+        <w:t xml:space="preserve"> before the final technical review</w:t>
+      </w:r>
+      <w:r>
+        <w:t xml:space="preserve"> and </w:t>
+      </w:r>
+      <w:r>
+        <w:t xml:space="preserve">the start of the pre-production </w:t>
+      </w:r>
+      <w:r>
+        <w:t>serie</w:t>
+      </w:r>
+      <w:r>
+        <w:t>s</w:t>
+      </w:r>
+      <w:r>
+        <w:t xml:space="preserve">, a </w:t>
+      </w:r>
+      <w:r>
+        <w:t xml:space="preserve">cheaper </w:t>
+      </w:r>
+      <w:r>
+        <w:t xml:space="preserve">although less performance </w:t>
+      </w:r>
+      <w:r>
+        <w:t>alternativ</w:t>
+      </w:r>
+      <w:r>
+        <w:t>e will be followed. As</w:t>
+      </w:r>
+      <w:r>
+        <w:t xml:space="preserve"> reported in sec.</w:t>
+      </w:r>
       <w:r>
         <w:t xml:space="preserve"> </w:t>
       </w:r>
-      <w:proofErr w:type="spellStart"/>
-      <w:r>
-        <w:t>elit</w:t>
-      </w:r>
-      <w:proofErr w:type="spellEnd"/>
+      <w:r>
+        <w:t>XXX</w:t>
+      </w:r>
       <w:r>
         <w:t xml:space="preserve">, </w:t>
       </w:r>
-      <w:proofErr w:type="spellStart"/>
-      <w:r>
-        <w:t>sed</w:t>
-      </w:r>
-      <w:proofErr w:type="spellEnd"/>
-      <w:r>
-        <w:t xml:space="preserve"> do </w:t>
-      </w:r>
-      <w:proofErr w:type="spellStart"/>
-      <w:r>
-        <w:t>eiusmod</w:t>
-      </w:r>
-      <w:proofErr w:type="spellEnd"/>
+      <w:r>
+        <w:t>a parallel</w:t>
+      </w:r>
+      <w:r>
+        <w:t xml:space="preserve"> R&amp;D program </w:t>
+      </w:r>
+      <w:r>
+        <w:t>has begun</w:t>
+      </w:r>
       <w:r>
         <w:t xml:space="preserve"> </w:t>
       </w:r>
-      <w:proofErr w:type="spellStart"/>
-      <w:r>
-        <w:t>tempor</w:t>
-      </w:r>
-      <w:proofErr w:type="spellEnd"/>
-      <w:r>
-        <w:t xml:space="preserve"> </w:t>
-      </w:r>
-      <w:proofErr w:type="spellStart"/>
-      <w:r>
-        <w:t>incididunt</w:t>
-      </w:r>
-      <w:proofErr w:type="spellEnd"/>
-      <w:r>
-        <w:t xml:space="preserve"> </w:t>
-      </w:r>
-      <w:proofErr w:type="spellStart"/>
-      <w:r>
-        <w:t>ut</w:t>
-      </w:r>
-      <w:proofErr w:type="spellEnd"/>
-      <w:r>
-        <w:t xml:space="preserve"> </w:t>
-      </w:r>
-      <w:proofErr w:type="spellStart"/>
-      <w:r>
-        <w:t>labore</w:t>
-      </w:r>
-      <w:proofErr w:type="spellEnd"/>
-      <w:r>
-        <w:t xml:space="preserve"> </w:t>
-      </w:r>
-      <w:proofErr w:type="gramStart"/>
-      <w:r>
-        <w:t>et</w:t>
-      </w:r>
-      <w:proofErr w:type="gramEnd"/>
-      <w:r>
-        <w:t xml:space="preserve"> </w:t>
-      </w:r>
-      <w:proofErr w:type="spellStart"/>
-      <w:r>
-        <w:t>dolore</w:t>
-      </w:r>
-      <w:proofErr w:type="spellEnd"/>
-      <w:r>
-        <w:t xml:space="preserve"> magna </w:t>
-      </w:r>
-      <w:proofErr w:type="spellStart"/>
-      <w:r>
-        <w:t>aliqua</w:t>
-      </w:r>
-      <w:proofErr w:type="spellEnd"/>
-      <w:r>
-        <w:t xml:space="preserve">. </w:t>
-      </w:r>
-      <w:proofErr w:type="spellStart"/>
-      <w:r>
-        <w:t>Ut</w:t>
-      </w:r>
-      <w:proofErr w:type="spellEnd"/>
-      <w:r>
-        <w:t xml:space="preserve"> </w:t>
-      </w:r>
-      <w:proofErr w:type="spellStart"/>
-      <w:r>
-        <w:t>enim</w:t>
-      </w:r>
-      <w:proofErr w:type="spellEnd"/>
-      <w:r>
-        <w:t xml:space="preserve"> ad minim </w:t>
-      </w:r>
-      <w:proofErr w:type="spellStart"/>
-      <w:r>
-        <w:t>veniam</w:t>
-      </w:r>
-      <w:proofErr w:type="spellEnd"/>
-      <w:r>
-        <w:t xml:space="preserve">, </w:t>
-      </w:r>
-      <w:proofErr w:type="spellStart"/>
-      <w:r>
-        <w:t>quis</w:t>
-      </w:r>
-      <w:proofErr w:type="spellEnd"/>
-      <w:r>
-        <w:t xml:space="preserve"> </w:t>
-      </w:r>
-      <w:proofErr w:type="spellStart"/>
-      <w:r>
-        <w:t>nostrud</w:t>
-      </w:r>
-      <w:proofErr w:type="spellEnd"/>
-      <w:r>
-        <w:t xml:space="preserve"> exercitation </w:t>
-      </w:r>
-      <w:proofErr w:type="spellStart"/>
-      <w:r>
-        <w:t>ullamco</w:t>
-      </w:r>
-      <w:proofErr w:type="spellEnd"/>
-      <w:r>
-        <w:t xml:space="preserve"> </w:t>
-      </w:r>
-      <w:proofErr w:type="spellStart"/>
-      <w:r>
-        <w:t>laboris</w:t>
-      </w:r>
-      <w:proofErr w:type="spellEnd"/>
-      <w:r>
-        <w:t xml:space="preserve"> nisi </w:t>
-      </w:r>
-      <w:proofErr w:type="spellStart"/>
-      <w:r>
-        <w:t>ut</w:t>
-      </w:r>
-      <w:proofErr w:type="spellEnd"/>
-      <w:r>
-        <w:t xml:space="preserve"> </w:t>
-      </w:r>
-      <w:proofErr w:type="spellStart"/>
-      <w:r>
-        <w:t>aliquip</w:t>
-      </w:r>
-      <w:proofErr w:type="spellEnd"/>
-      <w:r>
-        <w:t xml:space="preserve"> ex </w:t>
-      </w:r>
-      <w:proofErr w:type="spellStart"/>
-      <w:r>
-        <w:t>ea</w:t>
-      </w:r>
-      <w:proofErr w:type="spellEnd"/>
-      <w:r>
-        <w:t xml:space="preserve"> </w:t>
-      </w:r>
-      <w:proofErr w:type="spellStart"/>
-      <w:r>
-        <w:t>commodo</w:t>
-      </w:r>
-      <w:proofErr w:type="spellEnd"/>
-      <w:r>
-        <w:t xml:space="preserve"> </w:t>
-      </w:r>
-      <w:proofErr w:type="spellStart"/>
-      <w:r>
-        <w:t>consequat</w:t>
-      </w:r>
-      <w:proofErr w:type="spellEnd"/>
-      <w:r>
-        <w:t xml:space="preserve">. </w:t>
-      </w:r>
-      <w:proofErr w:type="spellStart"/>
-      <w:r>
-        <w:t>Duis</w:t>
-      </w:r>
-      <w:proofErr w:type="spellEnd"/>
-      <w:r>
-        <w:t xml:space="preserve"> </w:t>
-      </w:r>
-      <w:proofErr w:type="spellStart"/>
-      <w:r>
-        <w:t>aute</w:t>
-      </w:r>
-      <w:proofErr w:type="spellEnd"/>
-      <w:r>
-        <w:t xml:space="preserve"> </w:t>
-      </w:r>
-      <w:proofErr w:type="spellStart"/>
-      <w:r>
-        <w:t>irure</w:t>
-      </w:r>
-      <w:proofErr w:type="spellEnd"/>
-      <w:r>
-        <w:t xml:space="preserve"> dolor in </w:t>
-      </w:r>
-      <w:proofErr w:type="spellStart"/>
-      <w:r>
-        <w:t>reprehenderit</w:t>
-      </w:r>
-      <w:proofErr w:type="spellEnd"/>
-      <w:r>
-        <w:t xml:space="preserve"> in </w:t>
-      </w:r>
-      <w:proofErr w:type="spellStart"/>
-      <w:r>
-        <w:t>voluptate</w:t>
-      </w:r>
-      <w:proofErr w:type="spellEnd"/>
-      <w:r>
-        <w:t xml:space="preserve"> </w:t>
-      </w:r>
-      <w:proofErr w:type="spellStart"/>
-      <w:r>
-        <w:t>velit</w:t>
-      </w:r>
-      <w:proofErr w:type="spellEnd"/>
-      <w:r>
-        <w:t xml:space="preserve"> </w:t>
-      </w:r>
-      <w:proofErr w:type="spellStart"/>
-      <w:r>
-        <w:t>esse</w:t>
-      </w:r>
-      <w:proofErr w:type="spellEnd"/>
-      <w:r>
-        <w:t xml:space="preserve"> </w:t>
-      </w:r>
-      <w:proofErr w:type="spellStart"/>
-      <w:r>
-        <w:t>cillum</w:t>
-      </w:r>
-      <w:proofErr w:type="spellEnd"/>
-      <w:r>
-        <w:t xml:space="preserve"> </w:t>
-      </w:r>
-      <w:proofErr w:type="spellStart"/>
-      <w:r>
-        <w:t>dolore</w:t>
-      </w:r>
-      <w:proofErr w:type="spellEnd"/>
-      <w:r>
-        <w:t xml:space="preserve"> </w:t>
-      </w:r>
-      <w:proofErr w:type="spellStart"/>
-      <w:r>
-        <w:t>eu</w:t>
-      </w:r>
-      <w:proofErr w:type="spellEnd"/>
-      <w:r>
-        <w:t xml:space="preserve"> </w:t>
-      </w:r>
-      <w:proofErr w:type="spellStart"/>
-      <w:r>
-        <w:t>fugiat</w:t>
-      </w:r>
-      <w:proofErr w:type="spellEnd"/>
-      <w:r>
-        <w:t xml:space="preserve"> </w:t>
-      </w:r>
-      <w:proofErr w:type="spellStart"/>
-      <w:r>
-        <w:t>nulla</w:t>
-      </w:r>
-      <w:proofErr w:type="spellEnd"/>
-      <w:r>
-        <w:t xml:space="preserve"> </w:t>
-      </w:r>
-      <w:proofErr w:type="spellStart"/>
-      <w:r>
-        <w:t>pariatur</w:t>
-      </w:r>
-      <w:proofErr w:type="spellEnd"/>
-      <w:r>
-        <w:t xml:space="preserve">. </w:t>
-      </w:r>
-      <w:proofErr w:type="spellStart"/>
-      <w:r>
-        <w:t>Excepteur</w:t>
-      </w:r>
-      <w:proofErr w:type="spellEnd"/>
-      <w:r>
-        <w:t xml:space="preserve"> </w:t>
-      </w:r>
-      <w:proofErr w:type="spellStart"/>
-      <w:r>
-        <w:t>sint</w:t>
-      </w:r>
-      <w:proofErr w:type="spellEnd"/>
-      <w:r>
-        <w:t xml:space="preserve"> </w:t>
-      </w:r>
-      <w:proofErr w:type="spellStart"/>
-      <w:r>
-        <w:t>occaecat</w:t>
-      </w:r>
-      <w:proofErr w:type="spellEnd"/>
-      <w:r>
-        <w:t xml:space="preserve"> </w:t>
-      </w:r>
-      <w:proofErr w:type="spellStart"/>
-      <w:r>
-        <w:t>cupidatat</w:t>
-      </w:r>
-      <w:proofErr w:type="spellEnd"/>
-      <w:r>
-        <w:t xml:space="preserve"> non </w:t>
-      </w:r>
-      <w:proofErr w:type="spellStart"/>
-      <w:r>
-        <w:t>proident</w:t>
-      </w:r>
-      <w:proofErr w:type="spellEnd"/>
-      <w:r>
-        <w:t xml:space="preserve">, </w:t>
-      </w:r>
-      <w:proofErr w:type="spellStart"/>
-      <w:r>
-        <w:t>sunt</w:t>
-      </w:r>
-      <w:proofErr w:type="spellEnd"/>
-      <w:r>
-        <w:t xml:space="preserve"> in culpa qui </w:t>
-      </w:r>
-      <w:proofErr w:type="spellStart"/>
-      <w:r>
-        <w:t>officia</w:t>
-      </w:r>
-      <w:proofErr w:type="spellEnd"/>
-      <w:r>
-        <w:t xml:space="preserve"> </w:t>
-      </w:r>
-      <w:proofErr w:type="spellStart"/>
-      <w:r>
-        <w:t>deserunt</w:t>
-      </w:r>
-      <w:proofErr w:type="spellEnd"/>
-      <w:r>
-        <w:t xml:space="preserve"> </w:t>
-      </w:r>
-      <w:proofErr w:type="spellStart"/>
-      <w:r>
-        <w:t>mollit</w:t>
-      </w:r>
-      <w:proofErr w:type="spellEnd"/>
-      <w:r>
-        <w:t xml:space="preserve"> </w:t>
-      </w:r>
-      <w:proofErr w:type="spellStart"/>
-      <w:r>
-        <w:t>anim</w:t>
-      </w:r>
-      <w:proofErr w:type="spellEnd"/>
-      <w:r>
-        <w:t xml:space="preserve"> id </w:t>
+      <w:r>
+        <w:t>to study</w:t>
+      </w:r>
+      <w:r>
+        <w:t xml:space="preserve"> the feasibility of using </w:t>
       </w:r>
       <w:proofErr w:type="spellStart"/>
       <w:proofErr w:type="gramStart"/>
       <w:r>
-        <w:t>est</w:t>
+        <w:t>CsI</w:t>
       </w:r>
       <w:proofErr w:type="spellEnd"/>
+      <w:r>
+        <w:t>(</w:t>
+      </w:r>
       <w:proofErr w:type="gramEnd"/>
       <w:r>
+        <w:t xml:space="preserve">pure) crystals with </w:t>
+      </w:r>
+      <w:r>
+        <w:t xml:space="preserve">large area </w:t>
+      </w:r>
+      <w:proofErr w:type="spellStart"/>
+      <w:r>
+        <w:t>SiPM</w:t>
+      </w:r>
+      <w:proofErr w:type="spellEnd"/>
+      <w:r>
+        <w:t xml:space="preserve"> read</w:t>
+      </w:r>
+      <w:r>
+        <w:t>-</w:t>
+      </w:r>
+      <w:r>
+        <w:t>out.</w:t>
+      </w:r>
+      <w:r>
+        <w:t xml:space="preserve"> In this case, </w:t>
+      </w:r>
+      <w:r>
+        <w:t>a complete demonstration of timing and radiation hardness capability has to be delivered in a timed fashion.</w:t>
+      </w:r>
+    </w:p>
+    <w:p>
+      <w:pPr>
+        <w:rPr>
+          <w:ins w:id="2" w:author="Ron Ray" w:date="2012-03-15T20:26:00Z"/>
+        </w:rPr>
+      </w:pPr>
+    </w:p>
+    <w:p>
+      <w:r>
+        <w:t xml:space="preserve">There are radiation hardness problems mainly concerning the photo-sensors. Neutrons incident on the APDs or </w:t>
+      </w:r>
+      <w:proofErr w:type="spellStart"/>
+      <w:r>
+        <w:t>SiPM</w:t>
+      </w:r>
+      <w:r>
+        <w:t>s</w:t>
+      </w:r>
+      <w:proofErr w:type="spellEnd"/>
+      <w:r>
+        <w:t xml:space="preserve"> could increase the dark current and deteriorate the calorimeter’s performance. The usage of the disk geometry greatly reduced this problem with respect to the vane geometry. Indeed, the main neutron flux estimated by the simulation in the</w:t>
+      </w:r>
+      <w:r>
         <w:t xml:space="preserve"> </w:t>
       </w:r>
-      <w:proofErr w:type="spellStart"/>
-      <w:r>
-        <w:t>laborum</w:t>
-      </w:r>
-      <w:proofErr w:type="spellEnd"/>
+      <w:r>
+        <w:t xml:space="preserve">disk </w:t>
+      </w:r>
+      <w:r>
+        <w:t>readout-</w:t>
+      </w:r>
+      <w:r>
+        <w:t>area</w:t>
+      </w:r>
+      <w:r>
+        <w:t xml:space="preserve"> is of xx 10</w:t>
+      </w:r>
+      <w:r>
+        <w:rPr>
+          <w:vertAlign w:val="superscript"/>
+        </w:rPr>
+        <w:t>9</w:t>
+      </w:r>
+      <w:r>
+        <w:t xml:space="preserve"> n</w:t>
+      </w:r>
+      <w:r>
+        <w:rPr>
+          <w:vertAlign w:val="subscript"/>
+        </w:rPr>
+        <w:t>1MeVeq</w:t>
+      </w:r>
+      <w:r>
+        <w:t>/</w:t>
+      </w:r>
+      <w:proofErr w:type="gramStart"/>
+      <w:r>
+        <w:t>cm</w:t>
+      </w:r>
+      <w:r>
+        <w:rPr>
+          <w:vertAlign w:val="superscript"/>
+        </w:rPr>
+        <w:t>2</w:t>
+      </w:r>
+      <w:r>
+        <w:t xml:space="preserve"> ,</w:t>
+      </w:r>
+      <w:proofErr w:type="gramEnd"/>
+      <w:r>
+        <w:t xml:space="preserve"> a factor 3-4 better than in the vane case</w:t>
+      </w:r>
+      <w:r>
+        <w:t>.</w:t>
+      </w:r>
+      <w:r>
+        <w:t xml:space="preserve"> This</w:t>
+      </w:r>
+      <w:r>
+        <w:t xml:space="preserve"> neutron</w:t>
+      </w:r>
+      <w:r>
+        <w:t xml:space="preserve"> flux is still o</w:t>
+      </w:r>
+      <w:r>
+        <w:t xml:space="preserve">n the safe side for the </w:t>
+      </w:r>
+      <w:r>
+        <w:t>discussed readout options.</w:t>
+      </w:r>
+      <w:r>
+        <w:t xml:space="preserve"> Moreover, the photo-sensors will be connected through </w:t>
+      </w:r>
+      <w:r>
+        <w:rPr>
+          <w:i/>
+        </w:rPr>
+        <w:t>bridge-resistors</w:t>
+      </w:r>
+      <w:r>
+        <w:t xml:space="preserve"> to the</w:t>
+      </w:r>
+      <w:r>
+        <w:t xml:space="preserve">ir external shielding so that, </w:t>
+      </w:r>
+      <w:r>
+        <w:t>usage of proper metall</w:t>
+      </w:r>
+      <w:r>
+        <w:t xml:space="preserve">ic cooling fingers, attached </w:t>
+      </w:r>
+      <w:r>
+        <w:t xml:space="preserve">to the </w:t>
+      </w:r>
+      <w:r>
+        <w:t xml:space="preserve">main </w:t>
+      </w:r>
+      <w:r>
+        <w:t>cooling system can</w:t>
+      </w:r>
+      <w:r>
+        <w:t xml:space="preserve"> be used to cool them down (up to 0</w:t>
+      </w:r>
+      <w:r>
+        <w:sym w:font="Symbol" w:char="F0B0"/>
+      </w:r>
+      <w:r>
+        <w:t>C) and increase their radiation hardness.</w:t>
+      </w:r>
+      <w:r>
+        <w:t xml:space="preserve"> </w:t>
+      </w:r>
+      <w:r>
+        <w:t xml:space="preserve">Moreover, </w:t>
+      </w:r>
+      <w:r>
+        <w:t xml:space="preserve">in case of a large background dose, </w:t>
+      </w:r>
+      <w:r>
+        <w:t>the pileup in the main cluster could become very important depending upon the timing characteristics of the selected crystals. Pulse shape analysis</w:t>
+      </w:r>
+      <w:r>
+        <w:t xml:space="preserve"> is the first mitigation</w:t>
+      </w:r>
+      <w:r>
+        <w:t xml:space="preserve"> us</w:t>
+      </w:r>
+      <w:r>
+        <w:t>ed. If the situation becomes un-</w:t>
+      </w:r>
+      <w:r>
+        <w:t>tolerable, the most important mitigation will be to improve the neutron shielding inside the DS.</w:t>
+      </w:r>
     </w:p>
     <w:p/>
+    <w:p>
+      <w:r>
+        <w:t>Finally, there is a serious risk of INFN not committing on the calorimeter construction by CD-2. Reasons are due to existence of many competing projects that can somehow reduc</w:t>
+      </w:r>
+      <w:r>
+        <w:t>e the possibility of funding this</w:t>
+      </w:r>
+      <w:r>
+        <w:t xml:space="preserve"> project. The n</w:t>
+      </w:r>
+      <w:r>
+        <w:t>umber of INFN physicists participating to Mu2e</w:t>
+      </w:r>
+      <w:r>
+        <w:t xml:space="preserve"> </w:t>
+      </w:r>
+      <w:r>
+        <w:t>can</w:t>
+      </w:r>
+      <w:r>
+        <w:t xml:space="preserve"> </w:t>
+      </w:r>
+      <w:r>
+        <w:t xml:space="preserve">instead </w:t>
+      </w:r>
+      <w:r>
+        <w:t xml:space="preserve">limit the </w:t>
+      </w:r>
+      <w:r>
+        <w:t xml:space="preserve">quantity of </w:t>
+      </w:r>
+      <w:r>
+        <w:t xml:space="preserve">funds that </w:t>
+      </w:r>
+      <w:r>
+        <w:t xml:space="preserve">INFN is </w:t>
+      </w:r>
+      <w:r>
+        <w:t>willing to commit. C</w:t>
+      </w:r>
+      <w:r>
+        <w:t>alorimeter</w:t>
+      </w:r>
+      <w:r>
+        <w:t>s</w:t>
+      </w:r>
+      <w:r>
+        <w:t xml:space="preserve"> </w:t>
+      </w:r>
+      <w:r>
+        <w:t>are</w:t>
+      </w:r>
+      <w:r>
+        <w:t>,</w:t>
+      </w:r>
+      <w:r>
+        <w:t xml:space="preserve"> by </w:t>
+      </w:r>
+      <w:r>
+        <w:t xml:space="preserve">their nature, expensive devices thus challenging the standard Euro/FTE </w:t>
+      </w:r>
+      <w:r>
+        <w:t>used in INFN</w:t>
+      </w:r>
+      <w:r>
+        <w:t>.</w:t>
+      </w:r>
+      <w:r>
+        <w:t xml:space="preserve"> From the practical point of view, some delay on the decision can be tolerated due to the existence of a parallel path of approval that is </w:t>
+      </w:r>
+      <w:r>
+        <w:t xml:space="preserve">well </w:t>
+      </w:r>
+      <w:r>
+        <w:lastRenderedPageBreak/>
+        <w:t>unde</w:t>
+      </w:r>
+      <w:r>
+        <w:t xml:space="preserve">rway. In the work case scenario, </w:t>
+      </w:r>
+      <w:r>
+        <w:t>of INFN dropping</w:t>
+      </w:r>
+      <w:r>
+        <w:t xml:space="preserve"> from the calorimeter construction</w:t>
+      </w:r>
+      <w:r>
+        <w:t xml:space="preserve">, the mitigation will be to reduce </w:t>
+      </w:r>
+      <w:r>
+        <w:t xml:space="preserve">the construction to 1 Disk only or fill a reduced area of the detector loosing a 35% relative acceptance. In this way, the risk will be minimized from the economical point of </w:t>
+      </w:r>
+      <w:proofErr w:type="gramStart"/>
+      <w:r>
+        <w:t>view  and</w:t>
+      </w:r>
+      <w:proofErr w:type="gramEnd"/>
+      <w:r>
+        <w:t xml:space="preserve"> will correspond to O(1 M$). </w:t>
+      </w:r>
+      <w:r>
+        <w:rPr>
+          <w:b/>
+          <w:color w:val="FF0000"/>
+        </w:rPr>
+        <w:t xml:space="preserve">                                                                       </w:t>
+      </w:r>
+    </w:p>
+    <w:p>
+      <w:r>
+        <w:t xml:space="preserve">      </w:t>
+      </w:r>
+    </w:p>
+    <w:p>
+      <w:pPr>
+        <w:pStyle w:val="Heading1"/>
+        <w:numPr>
+          <w:ilvl w:val="0"/>
+          <w:numId w:val="0"/>
+        </w:numPr>
+      </w:pPr>
+      <w:r>
+        <w:t>1.11</w:t>
+      </w:r>
+      <w:r>
+        <w:t xml:space="preserve"> Value management</w:t>
+      </w:r>
+    </w:p>
+    <w:p>
+      <w:pPr>
+        <w:rPr>
+          <w:rFonts w:ascii="TimesNewRomanPSMT" w:hAnsi="TimesNewRomanPSMT" w:cs="TimesNewRomanPSMT"/>
+        </w:rPr>
+      </w:pPr>
+      <w:r>
+        <w:t xml:space="preserve">Value management for the calorimeter will consist of </w:t>
+      </w:r>
+      <w:r>
+        <w:rPr>
+          <w:rFonts w:ascii="TimesNewRomanPSMT" w:hAnsi="TimesNewRomanPSMT" w:cs="TimesNewRomanPSMT"/>
+        </w:rPr>
+        <w:t xml:space="preserve">a careful examination and validation of detector requirements coupled with an alternative analysis of engineering and design choices with special attention to cost.  </w:t>
+      </w:r>
+    </w:p>
+    <w:p>
+      <w:pPr>
+        <w:rPr>
+          <w:rFonts w:ascii="TimesNewRomanPSMT" w:hAnsi="TimesNewRomanPSMT" w:cs="TimesNewRomanPSMT"/>
+        </w:rPr>
+      </w:pPr>
+    </w:p>
+    <w:p>
+      <w:pPr>
+        <w:rPr>
+          <w:del w:id="3" w:author="Ron Ray" w:date="2012-03-15T20:27:00Z"/>
+          <w:rFonts w:ascii="TimesNewRomanPSMT" w:hAnsi="TimesNewRomanPSMT" w:cs="TimesNewRomanPSMT"/>
+        </w:rPr>
+      </w:pPr>
+      <w:r>
+        <w:rPr>
+          <w:rFonts w:ascii="TimesNewRomanPSMT" w:hAnsi="TimesNewRomanPSMT" w:cs="TimesNewRomanPSMT"/>
+        </w:rPr>
+        <w:t xml:space="preserve"> </w:t>
+      </w:r>
+      <w:r>
+        <w:rPr>
+          <w:rFonts w:ascii="TimesNewRomanPSMT" w:hAnsi="TimesNewRomanPSMT" w:cs="TimesNewRomanPSMT"/>
+        </w:rPr>
+        <w:tab/>
+      </w:r>
+      <w:r>
+        <w:rPr>
+          <w:rFonts w:ascii="TimesNewRomanPSMT" w:hAnsi="TimesNewRomanPSMT" w:cs="TimesNewRomanPSMT"/>
+        </w:rPr>
+        <w:t xml:space="preserve">Independently from the final crystal choice, the option of using large area </w:t>
+      </w:r>
+      <w:proofErr w:type="spellStart"/>
+      <w:r>
+        <w:rPr>
+          <w:rFonts w:ascii="TimesNewRomanPSMT" w:hAnsi="TimesNewRomanPSMT" w:cs="TimesNewRomanPSMT"/>
+        </w:rPr>
+        <w:t>SiPM</w:t>
+      </w:r>
+      <w:proofErr w:type="spellEnd"/>
+      <w:r>
+        <w:rPr>
+          <w:rFonts w:ascii="TimesNewRomanPSMT" w:hAnsi="TimesNewRomanPSMT" w:cs="TimesNewRomanPSMT"/>
+        </w:rPr>
+        <w:t xml:space="preserve"> is becoming more attractive due to low light yield of the crystals under consideration and to the fact that, nowadays, most of the producers are pushing to </w:t>
+      </w:r>
+      <w:r>
+        <w:rPr>
+          <w:rFonts w:ascii="TimesNewRomanPSMT" w:hAnsi="TimesNewRomanPSMT" w:cs="TimesNewRomanPSMT"/>
+        </w:rPr>
+        <w:t xml:space="preserve">have blue or UV extended devices working for application in other fields, </w:t>
+      </w:r>
+      <w:r>
+        <w:rPr>
+          <w:rFonts w:ascii="TimesNewRomanPSMT" w:hAnsi="TimesNewRomanPSMT" w:cs="TimesNewRomanPSMT"/>
+        </w:rPr>
+        <w:t xml:space="preserve">such </w:t>
+      </w:r>
+      <w:bookmarkStart w:id="4" w:name="_GoBack"/>
+      <w:bookmarkEnd w:id="4"/>
+      <w:r>
+        <w:rPr>
+          <w:rFonts w:ascii="TimesNewRomanPSMT" w:hAnsi="TimesNewRomanPSMT" w:cs="TimesNewRomanPSMT"/>
+        </w:rPr>
+        <w:t xml:space="preserve">as </w:t>
+      </w:r>
+      <w:proofErr w:type="spellStart"/>
+      <w:r>
+        <w:rPr>
+          <w:rFonts w:ascii="TimesNewRomanPSMT" w:hAnsi="TimesNewRomanPSMT" w:cs="TimesNewRomanPSMT"/>
+        </w:rPr>
+        <w:t>astro</w:t>
+      </w:r>
+      <w:proofErr w:type="spellEnd"/>
+      <w:r>
+        <w:rPr>
+          <w:rFonts w:ascii="TimesNewRomanPSMT" w:hAnsi="TimesNewRomanPSMT" w:cs="TimesNewRomanPSMT"/>
+        </w:rPr>
+        <w:t xml:space="preserve">-particle. First results obtained with the </w:t>
+      </w:r>
+      <w:proofErr w:type="spellStart"/>
+      <w:proofErr w:type="gramStart"/>
+      <w:r>
+        <w:rPr>
+          <w:rFonts w:ascii="TimesNewRomanPSMT" w:hAnsi="TimesNewRomanPSMT" w:cs="TimesNewRomanPSMT"/>
+        </w:rPr>
+        <w:t>CsI</w:t>
+      </w:r>
+      <w:proofErr w:type="spellEnd"/>
+      <w:r>
+        <w:rPr>
+          <w:rFonts w:ascii="TimesNewRomanPSMT" w:hAnsi="TimesNewRomanPSMT" w:cs="TimesNewRomanPSMT"/>
+        </w:rPr>
+        <w:t>(</w:t>
+      </w:r>
+      <w:proofErr w:type="gramEnd"/>
+      <w:r>
+        <w:rPr>
+          <w:rFonts w:ascii="TimesNewRomanPSMT" w:hAnsi="TimesNewRomanPSMT" w:cs="TimesNewRomanPSMT"/>
+        </w:rPr>
+        <w:t xml:space="preserve">pure) crystal, where </w:t>
+      </w:r>
+      <w:proofErr w:type="spellStart"/>
+      <w:r>
+        <w:rPr>
+          <w:rFonts w:ascii="TimesNewRomanPSMT" w:hAnsi="TimesNewRomanPSMT" w:cs="TimesNewRomanPSMT"/>
+        </w:rPr>
+        <w:t>SiPM</w:t>
+      </w:r>
+      <w:proofErr w:type="spellEnd"/>
+      <w:r>
+        <w:rPr>
+          <w:rFonts w:ascii="TimesNewRomanPSMT" w:hAnsi="TimesNewRomanPSMT" w:cs="TimesNewRomanPSMT"/>
+        </w:rPr>
+        <w:t xml:space="preserve"> matching the emission spectra were already available, are really encouraging.  As shown in </w:t>
+      </w:r>
+      <w:proofErr w:type="spellStart"/>
+      <w:r>
+        <w:rPr>
+          <w:rFonts w:ascii="TimesNewRomanPSMT" w:hAnsi="TimesNewRomanPSMT" w:cs="TimesNewRomanPSMT"/>
+        </w:rPr>
+        <w:t>sec.xx</w:t>
+      </w:r>
+      <w:proofErr w:type="spellEnd"/>
+      <w:r>
+        <w:rPr>
+          <w:rFonts w:ascii="TimesNewRomanPSMT" w:hAnsi="TimesNewRomanPSMT" w:cs="TimesNewRomanPSMT"/>
+        </w:rPr>
+        <w:t xml:space="preserve">, </w:t>
+      </w:r>
+      <w:r>
+        <w:t>t</w:t>
+      </w:r>
+      <w:r>
+        <w:t xml:space="preserve">he inherent gain and lower noise of </w:t>
+      </w:r>
+      <w:proofErr w:type="spellStart"/>
+      <w:r>
+        <w:t>SiPMs</w:t>
+      </w:r>
+      <w:proofErr w:type="spellEnd"/>
+      <w:r>
+        <w:t xml:space="preserve"> might allow for a simpler desi</w:t>
+      </w:r>
+      <w:r>
+        <w:t xml:space="preserve">gn of the front end electronics, reducing the HV needs and simplify the amplifier design. The basic layout of the FEE chain will be kept unchanged but there will be: </w:t>
+      </w:r>
+      <w:proofErr w:type="spellStart"/>
+      <w:r>
+        <w:t>i</w:t>
+      </w:r>
+      <w:proofErr w:type="spellEnd"/>
+      <w:r>
+        <w:t xml:space="preserve">) no need to have a DC-DC converter working in B-Field and ii) the amplifier gain request should be dropped considerably. Moreover, another cost effective possibility is that of selecting a </w:t>
+      </w:r>
+      <w:proofErr w:type="spellStart"/>
+      <w:r>
+        <w:t>SiPM</w:t>
+      </w:r>
+      <w:proofErr w:type="spellEnd"/>
+      <w:r>
+        <w:t xml:space="preserve"> in a firm smaller than Hamamatsu</w:t>
+      </w:r>
+      <w:proofErr w:type="gramStart"/>
+      <w:r>
+        <w:t>, ..</w:t>
+      </w:r>
+      <w:proofErr w:type="gramEnd"/>
+      <w:r>
+        <w:t xml:space="preserve"> </w:t>
+      </w:r>
+      <w:proofErr w:type="gramStart"/>
+      <w:r>
+        <w:t>and</w:t>
+      </w:r>
+      <w:proofErr w:type="gramEnd"/>
+      <w:r>
+        <w:t xml:space="preserve"> reduce the per unit cost considerably.</w:t>
+      </w:r>
+    </w:p>
+    <w:p/>
+    <w:p/>
     <w:sectPr>
-      <w:headerReference w:type="even" r:id="rId11"/>
-      <w:headerReference w:type="default" r:id="rId12"/>
-      <w:footerReference w:type="even" r:id="rId13"/>
-      <w:footerReference w:type="default" r:id="rId14"/>
+      <w:headerReference w:type="even" r:id="rId8"/>
+      <w:headerReference w:type="default" r:id="rId9"/>
+      <w:footerReference w:type="even" r:id="rId10"/>
+      <w:footerReference w:type="default" r:id="rId11"/>
       <w:pgSz w:w="12240" w:h="15840"/>
       <w:pgMar w:top="1440" w:right="1800" w:bottom="1440" w:left="1800" w:header="720" w:footer="720" w:gutter="0"/>
       <w:pgNumType w:chapStyle="1"/>
@@ -461,7 +766,7 @@
 </file>
 
 <file path=word/endnotes.xml><?xml version="1.0" encoding="utf-8"?>
-<w:endnotes xmlns:wpc="http://schemas.microsoft.com/office/word/2010/wordprocessingCanvas" xmlns:mc="http://schemas.openxmlformats.org/markup-compatibility/2006" xmlns:o="urn:schemas-microsoft-com:office:office" xmlns:r="http://schemas.openxmlformats.org/officeDocument/2006/relationships" xmlns:m="http://schemas.openxmlformats.org/officeDocument/2006/math" xmlns:v="urn:schemas-microsoft-com:vml" xmlns:wp14="http://schemas.microsoft.com/office/word/2010/wordprocessingDrawing" xmlns:wp="http://schemas.openxmlformats.org/drawingml/2006/wordprocessingDrawing" xmlns:w10="urn:schemas-microsoft-com:office:word" xmlns:w="http://schemas.openxmlformats.org/wordprocessingml/2006/main" xmlns:w14="http://schemas.microsoft.com/office/word/2010/wordml" xmlns:w15="http://schemas.microsoft.com/office/word/2012/wordml" xmlns:wpg="http://schemas.microsoft.com/office/word/2010/wordprocessingGroup" xmlns:wpi="http://schemas.microsoft.com/office/word/2010/wordprocessingInk" xmlns:wne="http://schemas.microsoft.com/office/word/2006/wordml" xmlns:wps="http://schemas.microsoft.com/office/word/2010/wordprocessingShape" mc:Ignorable="w14 w15 wp14">
+<w:endnotes xmlns:wpc="http://schemas.microsoft.com/office/word/2010/wordprocessingCanvas" xmlns:mo="http://schemas.microsoft.com/office/mac/office/2008/main" xmlns:mc="http://schemas.openxmlformats.org/markup-compatibility/2006" xmlns:mv="urn:schemas-microsoft-com:mac:vml" xmlns:o="urn:schemas-microsoft-com:office:office" xmlns:r="http://schemas.openxmlformats.org/officeDocument/2006/relationships" xmlns:m="http://schemas.openxmlformats.org/officeDocument/2006/math" xmlns:v="urn:schemas-microsoft-com:vml" xmlns:wp14="http://schemas.microsoft.com/office/word/2010/wordprocessingDrawing" xmlns:wp="http://schemas.openxmlformats.org/drawingml/2006/wordprocessingDrawing" xmlns:w10="urn:schemas-microsoft-com:office:word" xmlns:w="http://schemas.openxmlformats.org/wordprocessingml/2006/main" xmlns:w14="http://schemas.microsoft.com/office/word/2010/wordml" xmlns:wpg="http://schemas.microsoft.com/office/word/2010/wordprocessingGroup" xmlns:wpi="http://schemas.microsoft.com/office/word/2010/wordprocessingInk" xmlns:wne="http://schemas.microsoft.com/office/word/2006/wordml" xmlns:wps="http://schemas.microsoft.com/office/word/2010/wordprocessingShape" mc:Ignorable="w14 wp14">
   <w:endnote w:type="separator" w:id="-1">
     <w:p>
       <w:pPr>
@@ -486,7 +791,7 @@
 </file>
 
 <file path=word/footer1.xml><?xml version="1.0" encoding="utf-8"?>
-<w:ftr xmlns:wpc="http://schemas.microsoft.com/office/word/2010/wordprocessingCanvas" xmlns:mc="http://schemas.openxmlformats.org/markup-compatibility/2006" xmlns:o="urn:schemas-microsoft-com:office:office" xmlns:r="http://schemas.openxmlformats.org/officeDocument/2006/relationships" xmlns:m="http://schemas.openxmlformats.org/officeDocument/2006/math" xmlns:v="urn:schemas-microsoft-com:vml" xmlns:wp14="http://schemas.microsoft.com/office/word/2010/wordprocessingDrawing" xmlns:wp="http://schemas.openxmlformats.org/drawingml/2006/wordprocessingDrawing" xmlns:w10="urn:schemas-microsoft-com:office:word" xmlns:w="http://schemas.openxmlformats.org/wordprocessingml/2006/main" xmlns:w14="http://schemas.microsoft.com/office/word/2010/wordml" xmlns:w15="http://schemas.microsoft.com/office/word/2012/wordml" xmlns:wpg="http://schemas.microsoft.com/office/word/2010/wordprocessingGroup" xmlns:wpi="http://schemas.microsoft.com/office/word/2010/wordprocessingInk" xmlns:wne="http://schemas.microsoft.com/office/word/2006/wordml" xmlns:wps="http://schemas.microsoft.com/office/word/2010/wordprocessingShape" mc:Ignorable="w14 w15 wp14">
+<w:ftr xmlns:wpc="http://schemas.microsoft.com/office/word/2010/wordprocessingCanvas" xmlns:mo="http://schemas.microsoft.com/office/mac/office/2008/main" xmlns:mc="http://schemas.openxmlformats.org/markup-compatibility/2006" xmlns:mv="urn:schemas-microsoft-com:mac:vml" xmlns:o="urn:schemas-microsoft-com:office:office" xmlns:r="http://schemas.openxmlformats.org/officeDocument/2006/relationships" xmlns:m="http://schemas.openxmlformats.org/officeDocument/2006/math" xmlns:v="urn:schemas-microsoft-com:vml" xmlns:wp14="http://schemas.microsoft.com/office/word/2010/wordprocessingDrawing" xmlns:wp="http://schemas.openxmlformats.org/drawingml/2006/wordprocessingDrawing" xmlns:w10="urn:schemas-microsoft-com:office:word" xmlns:w="http://schemas.openxmlformats.org/wordprocessingml/2006/main" xmlns:w14="http://schemas.microsoft.com/office/word/2010/wordml" xmlns:wpg="http://schemas.microsoft.com/office/word/2010/wordprocessingGroup" xmlns:wpi="http://schemas.microsoft.com/office/word/2010/wordprocessingInk" xmlns:wne="http://schemas.microsoft.com/office/word/2006/wordml" xmlns:wps="http://schemas.microsoft.com/office/word/2010/wordprocessingShape" mc:Ignorable="w14 wp14">
   <w:p>
     <w:pPr>
       <w:pStyle w:val="Footer"/>
@@ -500,34 +805,7 @@
 </file>
 
 <file path=word/footer2.xml><?xml version="1.0" encoding="utf-8"?>
-<w:ftr xmlns:wpc="http://schemas.microsoft.com/office/word/2010/wordprocessingCanvas" xmlns:mc="http://schemas.openxmlformats.org/markup-compatibility/2006" xmlns:o="urn:schemas-microsoft-com:office:office" xmlns:r="http://schemas.openxmlformats.org/officeDocument/2006/relationships" xmlns:m="http://schemas.openxmlformats.org/officeDocument/2006/math" xmlns:v="urn:schemas-microsoft-com:vml" xmlns:wp14="http://schemas.microsoft.com/office/word/2010/wordprocessingDrawing" xmlns:wp="http://schemas.openxmlformats.org/drawingml/2006/wordprocessingDrawing" xmlns:w10="urn:schemas-microsoft-com:office:word" xmlns:w="http://schemas.openxmlformats.org/wordprocessingml/2006/main" xmlns:w14="http://schemas.microsoft.com/office/word/2010/wordml" xmlns:w15="http://schemas.microsoft.com/office/word/2012/wordml" xmlns:wpg="http://schemas.microsoft.com/office/word/2010/wordprocessingGroup" xmlns:wpi="http://schemas.microsoft.com/office/word/2010/wordprocessingInk" xmlns:wne="http://schemas.microsoft.com/office/word/2006/wordml" xmlns:wps="http://schemas.microsoft.com/office/word/2010/wordprocessingShape" mc:Ignorable="w14 w15 wp14">
-  <w:p>
-    <w:pPr>
-      <w:pStyle w:val="Footer"/>
-    </w:pPr>
-    <w:r>
-      <w:t>Mu2e Technical Design Report</w:t>
-    </w:r>
-  </w:p>
-</w:ftr>
-</file>
-
-<file path=word/footer3.xml><?xml version="1.0" encoding="utf-8"?>
-<w:ftr xmlns:wpc="http://schemas.microsoft.com/office/word/2010/wordprocessingCanvas" xmlns:mc="http://schemas.openxmlformats.org/markup-compatibility/2006" xmlns:o="urn:schemas-microsoft-com:office:office" xmlns:r="http://schemas.openxmlformats.org/officeDocument/2006/relationships" xmlns:m="http://schemas.openxmlformats.org/officeDocument/2006/math" xmlns:v="urn:schemas-microsoft-com:vml" xmlns:wp14="http://schemas.microsoft.com/office/word/2010/wordprocessingDrawing" xmlns:wp="http://schemas.openxmlformats.org/drawingml/2006/wordprocessingDrawing" xmlns:w10="urn:schemas-microsoft-com:office:word" xmlns:w="http://schemas.openxmlformats.org/wordprocessingml/2006/main" xmlns:w14="http://schemas.microsoft.com/office/word/2010/wordml" xmlns:w15="http://schemas.microsoft.com/office/word/2012/wordml" xmlns:wpg="http://schemas.microsoft.com/office/word/2010/wordprocessingGroup" xmlns:wpi="http://schemas.microsoft.com/office/word/2010/wordprocessingInk" xmlns:wne="http://schemas.microsoft.com/office/word/2006/wordml" xmlns:wps="http://schemas.microsoft.com/office/word/2010/wordprocessingShape" mc:Ignorable="w14 w15 wp14">
-  <w:p>
-    <w:pPr>
-      <w:pStyle w:val="Footer"/>
-      <w:jc w:val="right"/>
-    </w:pPr>
-    <w:r>
-      <w:t>Fermi National Accelerator laboratory</w:t>
-    </w:r>
-  </w:p>
-</w:ftr>
-</file>
-
-<file path=word/footer4.xml><?xml version="1.0" encoding="utf-8"?>
-<w:ftr xmlns:wpc="http://schemas.microsoft.com/office/word/2010/wordprocessingCanvas" xmlns:mc="http://schemas.openxmlformats.org/markup-compatibility/2006" xmlns:o="urn:schemas-microsoft-com:office:office" xmlns:r="http://schemas.openxmlformats.org/officeDocument/2006/relationships" xmlns:m="http://schemas.openxmlformats.org/officeDocument/2006/math" xmlns:v="urn:schemas-microsoft-com:vml" xmlns:wp14="http://schemas.microsoft.com/office/word/2010/wordprocessingDrawing" xmlns:wp="http://schemas.openxmlformats.org/drawingml/2006/wordprocessingDrawing" xmlns:w10="urn:schemas-microsoft-com:office:word" xmlns:w="http://schemas.openxmlformats.org/wordprocessingml/2006/main" xmlns:w14="http://schemas.microsoft.com/office/word/2010/wordml" xmlns:w15="http://schemas.microsoft.com/office/word/2012/wordml" xmlns:wpg="http://schemas.microsoft.com/office/word/2010/wordprocessingGroup" xmlns:wpi="http://schemas.microsoft.com/office/word/2010/wordprocessingInk" xmlns:wne="http://schemas.microsoft.com/office/word/2006/wordml" xmlns:wps="http://schemas.microsoft.com/office/word/2010/wordprocessingShape" mc:Ignorable="w14 w15 wp14">
+<w:ftr xmlns:wpc="http://schemas.microsoft.com/office/word/2010/wordprocessingCanvas" xmlns:mo="http://schemas.microsoft.com/office/mac/office/2008/main" xmlns:mc="http://schemas.openxmlformats.org/markup-compatibility/2006" xmlns:mv="urn:schemas-microsoft-com:mac:vml" xmlns:o="urn:schemas-microsoft-com:office:office" xmlns:r="http://schemas.openxmlformats.org/officeDocument/2006/relationships" xmlns:m="http://schemas.openxmlformats.org/officeDocument/2006/math" xmlns:v="urn:schemas-microsoft-com:vml" xmlns:wp14="http://schemas.microsoft.com/office/word/2010/wordprocessingDrawing" xmlns:wp="http://schemas.openxmlformats.org/drawingml/2006/wordprocessingDrawing" xmlns:w10="urn:schemas-microsoft-com:office:word" xmlns:w="http://schemas.openxmlformats.org/wordprocessingml/2006/main" xmlns:w14="http://schemas.microsoft.com/office/word/2010/wordml" xmlns:wpg="http://schemas.microsoft.com/office/word/2010/wordprocessingGroup" xmlns:wpi="http://schemas.microsoft.com/office/word/2010/wordprocessingInk" xmlns:wne="http://schemas.microsoft.com/office/word/2006/wordml" xmlns:wps="http://schemas.microsoft.com/office/word/2010/wordprocessingShape" mc:Ignorable="w14 wp14">
   <w:p>
     <w:pPr>
       <w:pStyle w:val="Footer"/>
@@ -540,7 +818,7 @@
 </file>
 
 <file path=word/footnotes.xml><?xml version="1.0" encoding="utf-8"?>
-<w:footnotes xmlns:wpc="http://schemas.microsoft.com/office/word/2010/wordprocessingCanvas" xmlns:mc="http://schemas.openxmlformats.org/markup-compatibility/2006" xmlns:o="urn:schemas-microsoft-com:office:office" xmlns:r="http://schemas.openxmlformats.org/officeDocument/2006/relationships" xmlns:m="http://schemas.openxmlformats.org/officeDocument/2006/math" xmlns:v="urn:schemas-microsoft-com:vml" xmlns:wp14="http://schemas.microsoft.com/office/word/2010/wordprocessingDrawing" xmlns:wp="http://schemas.openxmlformats.org/drawingml/2006/wordprocessingDrawing" xmlns:w10="urn:schemas-microsoft-com:office:word" xmlns:w="http://schemas.openxmlformats.org/wordprocessingml/2006/main" xmlns:w14="http://schemas.microsoft.com/office/word/2010/wordml" xmlns:w15="http://schemas.microsoft.com/office/word/2012/wordml" xmlns:wpg="http://schemas.microsoft.com/office/word/2010/wordprocessingGroup" xmlns:wpi="http://schemas.microsoft.com/office/word/2010/wordprocessingInk" xmlns:wne="http://schemas.microsoft.com/office/word/2006/wordml" xmlns:wps="http://schemas.microsoft.com/office/word/2010/wordprocessingShape" mc:Ignorable="w14 w15 wp14">
+<w:footnotes xmlns:wpc="http://schemas.microsoft.com/office/word/2010/wordprocessingCanvas" xmlns:mo="http://schemas.microsoft.com/office/mac/office/2008/main" xmlns:mc="http://schemas.openxmlformats.org/markup-compatibility/2006" xmlns:mv="urn:schemas-microsoft-com:mac:vml" xmlns:o="urn:schemas-microsoft-com:office:office" xmlns:r="http://schemas.openxmlformats.org/officeDocument/2006/relationships" xmlns:m="http://schemas.openxmlformats.org/officeDocument/2006/math" xmlns:v="urn:schemas-microsoft-com:vml" xmlns:wp14="http://schemas.microsoft.com/office/word/2010/wordprocessingDrawing" xmlns:wp="http://schemas.openxmlformats.org/drawingml/2006/wordprocessingDrawing" xmlns:w10="urn:schemas-microsoft-com:office:word" xmlns:w="http://schemas.openxmlformats.org/wordprocessingml/2006/main" xmlns:w14="http://schemas.microsoft.com/office/word/2010/wordml" xmlns:wpg="http://schemas.microsoft.com/office/word/2010/wordprocessingGroup" xmlns:wpi="http://schemas.microsoft.com/office/word/2010/wordprocessingInk" xmlns:wne="http://schemas.microsoft.com/office/word/2006/wordml" xmlns:wps="http://schemas.microsoft.com/office/word/2010/wordprocessingShape" mc:Ignorable="w14 wp14">
   <w:footnote w:type="separator" w:id="-1">
     <w:p>
       <w:pPr>
@@ -565,7 +843,7 @@
 </file>
 
 <file path=word/header1.xml><?xml version="1.0" encoding="utf-8"?>
-<w:hdr xmlns:wpc="http://schemas.microsoft.com/office/word/2010/wordprocessingCanvas" xmlns:mc="http://schemas.openxmlformats.org/markup-compatibility/2006" xmlns:o="urn:schemas-microsoft-com:office:office" xmlns:r="http://schemas.openxmlformats.org/officeDocument/2006/relationships" xmlns:m="http://schemas.openxmlformats.org/officeDocument/2006/math" xmlns:v="urn:schemas-microsoft-com:vml" xmlns:wp14="http://schemas.microsoft.com/office/word/2010/wordprocessingDrawing" xmlns:wp="http://schemas.openxmlformats.org/drawingml/2006/wordprocessingDrawing" xmlns:w10="urn:schemas-microsoft-com:office:word" xmlns:w="http://schemas.openxmlformats.org/wordprocessingml/2006/main" xmlns:w14="http://schemas.microsoft.com/office/word/2010/wordml" xmlns:w15="http://schemas.microsoft.com/office/word/2012/wordml" xmlns:wpg="http://schemas.microsoft.com/office/word/2010/wordprocessingGroup" xmlns:wpi="http://schemas.microsoft.com/office/word/2010/wordprocessingInk" xmlns:wne="http://schemas.microsoft.com/office/word/2006/wordml" xmlns:wps="http://schemas.microsoft.com/office/word/2010/wordprocessingShape" mc:Ignorable="w14 w15 wp14">
+<w:hdr xmlns:wpc="http://schemas.microsoft.com/office/word/2010/wordprocessingCanvas" xmlns:mo="http://schemas.microsoft.com/office/mac/office/2008/main" xmlns:mc="http://schemas.openxmlformats.org/markup-compatibility/2006" xmlns:mv="urn:schemas-microsoft-com:mac:vml" xmlns:o="urn:schemas-microsoft-com:office:office" xmlns:r="http://schemas.openxmlformats.org/officeDocument/2006/relationships" xmlns:m="http://schemas.openxmlformats.org/officeDocument/2006/math" xmlns:v="urn:schemas-microsoft-com:vml" xmlns:wp14="http://schemas.microsoft.com/office/word/2010/wordprocessingDrawing" xmlns:wp="http://schemas.openxmlformats.org/drawingml/2006/wordprocessingDrawing" xmlns:w10="urn:schemas-microsoft-com:office:word" xmlns:w="http://schemas.openxmlformats.org/wordprocessingml/2006/main" xmlns:w14="http://schemas.microsoft.com/office/word/2010/wordml" xmlns:wpg="http://schemas.microsoft.com/office/word/2010/wordprocessingGroup" xmlns:wpi="http://schemas.microsoft.com/office/word/2010/wordprocessingInk" xmlns:wne="http://schemas.microsoft.com/office/word/2006/wordml" xmlns:wps="http://schemas.microsoft.com/office/word/2010/wordprocessingShape" mc:Ignorable="w14 wp14">
   <w:p>
     <w:pPr>
       <w:pStyle w:val="Header"/>
@@ -626,7 +904,7 @@
 </file>
 
 <file path=word/header2.xml><?xml version="1.0" encoding="utf-8"?>
-<w:hdr xmlns:wpc="http://schemas.microsoft.com/office/word/2010/wordprocessingCanvas" xmlns:mc="http://schemas.openxmlformats.org/markup-compatibility/2006" xmlns:o="urn:schemas-microsoft-com:office:office" xmlns:r="http://schemas.openxmlformats.org/officeDocument/2006/relationships" xmlns:m="http://schemas.openxmlformats.org/officeDocument/2006/math" xmlns:v="urn:schemas-microsoft-com:vml" xmlns:wp14="http://schemas.microsoft.com/office/word/2010/wordprocessingDrawing" xmlns:wp="http://schemas.openxmlformats.org/drawingml/2006/wordprocessingDrawing" xmlns:w10="urn:schemas-microsoft-com:office:word" xmlns:w="http://schemas.openxmlformats.org/wordprocessingml/2006/main" xmlns:w14="http://schemas.microsoft.com/office/word/2010/wordml" xmlns:w15="http://schemas.microsoft.com/office/word/2012/wordml" xmlns:wpg="http://schemas.microsoft.com/office/word/2010/wordprocessingGroup" xmlns:wpi="http://schemas.microsoft.com/office/word/2010/wordprocessingInk" xmlns:wne="http://schemas.microsoft.com/office/word/2006/wordml" xmlns:wps="http://schemas.microsoft.com/office/word/2010/wordprocessingShape" mc:Ignorable="w14 w15 wp14">
+<w:hdr xmlns:wpc="http://schemas.microsoft.com/office/word/2010/wordprocessingCanvas" xmlns:mo="http://schemas.microsoft.com/office/mac/office/2008/main" xmlns:mc="http://schemas.openxmlformats.org/markup-compatibility/2006" xmlns:mv="urn:schemas-microsoft-com:mac:vml" xmlns:o="urn:schemas-microsoft-com:office:office" xmlns:r="http://schemas.openxmlformats.org/officeDocument/2006/relationships" xmlns:m="http://schemas.openxmlformats.org/officeDocument/2006/math" xmlns:v="urn:schemas-microsoft-com:vml" xmlns:wp14="http://schemas.microsoft.com/office/word/2010/wordprocessingDrawing" xmlns:wp="http://schemas.openxmlformats.org/drawingml/2006/wordprocessingDrawing" xmlns:w10="urn:schemas-microsoft-com:office:word" xmlns:w="http://schemas.openxmlformats.org/wordprocessingml/2006/main" xmlns:w14="http://schemas.microsoft.com/office/word/2010/wordml" xmlns:wpg="http://schemas.microsoft.com/office/word/2010/wordprocessingGroup" xmlns:wpi="http://schemas.microsoft.com/office/word/2010/wordprocessingInk" xmlns:wne="http://schemas.microsoft.com/office/word/2006/wordml" xmlns:wps="http://schemas.microsoft.com/office/word/2010/wordprocessingShape" mc:Ignorable="w14 wp14">
   <w:p>
     <w:pPr>
       <w:pStyle w:val="Header"/>
@@ -681,128 +959,8 @@
 </w:hdr>
 </file>
 
-<file path=word/header3.xml><?xml version="1.0" encoding="utf-8"?>
-<w:hdr xmlns:wpc="http://schemas.microsoft.com/office/word/2010/wordprocessingCanvas" xmlns:mc="http://schemas.openxmlformats.org/markup-compatibility/2006" xmlns:o="urn:schemas-microsoft-com:office:office" xmlns:r="http://schemas.openxmlformats.org/officeDocument/2006/relationships" xmlns:m="http://schemas.openxmlformats.org/officeDocument/2006/math" xmlns:v="urn:schemas-microsoft-com:vml" xmlns:wp14="http://schemas.microsoft.com/office/word/2010/wordprocessingDrawing" xmlns:wp="http://schemas.openxmlformats.org/drawingml/2006/wordprocessingDrawing" xmlns:w10="urn:schemas-microsoft-com:office:word" xmlns:w="http://schemas.openxmlformats.org/wordprocessingml/2006/main" xmlns:w14="http://schemas.microsoft.com/office/word/2010/wordml" xmlns:w15="http://schemas.microsoft.com/office/word/2012/wordml" xmlns:wpg="http://schemas.microsoft.com/office/word/2010/wordprocessingGroup" xmlns:wpi="http://schemas.microsoft.com/office/word/2010/wordprocessingInk" xmlns:wne="http://schemas.microsoft.com/office/word/2006/wordml" xmlns:wps="http://schemas.microsoft.com/office/word/2010/wordprocessingShape" mc:Ignorable="w14 w15 wp14">
-  <w:p>
-    <w:pPr>
-      <w:pStyle w:val="Header"/>
-      <w:framePr w:wrap="around" w:vAnchor="text" w:hAnchor="margin" w:y="1"/>
-      <w:rPr>
-        <w:rStyle w:val="PageNumber"/>
-      </w:rPr>
-    </w:pPr>
-    <w:r>
-      <w:rPr>
-        <w:rStyle w:val="PageNumber"/>
-      </w:rPr>
-      <w:fldChar w:fldCharType="begin"/>
-    </w:r>
-    <w:r>
-      <w:rPr>
-        <w:rStyle w:val="PageNumber"/>
-      </w:rPr>
-      <w:instrText xml:space="preserve">PAGE  </w:instrText>
-    </w:r>
-    <w:r>
-      <w:rPr>
-        <w:rStyle w:val="PageNumber"/>
-      </w:rPr>
-      <w:fldChar w:fldCharType="separate"/>
-    </w:r>
-    <w:r>
-      <w:rPr>
-        <w:rStyle w:val="PageNumber"/>
-        <w:noProof/>
-      </w:rPr>
-      <w:t>1-2</w:t>
-    </w:r>
-    <w:r>
-      <w:rPr>
-        <w:rStyle w:val="PageNumber"/>
-      </w:rPr>
-      <w:fldChar w:fldCharType="end"/>
-    </w:r>
-  </w:p>
-  <w:p>
-    <w:pPr>
-      <w:pStyle w:val="Header"/>
-      <w:pBdr>
-        <w:bottom w:val="single" w:sz="4" w:space="1" w:color="000000"/>
-      </w:pBdr>
-      <w:ind w:firstLine="360"/>
-    </w:pPr>
-    <w:r>
-      <w:tab/>
-    </w:r>
-    <w:r>
-      <w:tab/>
-      <w:t>Mu2e Technical Design Report</w:t>
-    </w:r>
-  </w:p>
-</w:hdr>
-</file>
-
-<file path=word/header4.xml><?xml version="1.0" encoding="utf-8"?>
-<w:hdr xmlns:wpc="http://schemas.microsoft.com/office/word/2010/wordprocessingCanvas" xmlns:mc="http://schemas.openxmlformats.org/markup-compatibility/2006" xmlns:o="urn:schemas-microsoft-com:office:office" xmlns:r="http://schemas.openxmlformats.org/officeDocument/2006/relationships" xmlns:m="http://schemas.openxmlformats.org/officeDocument/2006/math" xmlns:v="urn:schemas-microsoft-com:vml" xmlns:wp14="http://schemas.microsoft.com/office/word/2010/wordprocessingDrawing" xmlns:wp="http://schemas.openxmlformats.org/drawingml/2006/wordprocessingDrawing" xmlns:w10="urn:schemas-microsoft-com:office:word" xmlns:w="http://schemas.openxmlformats.org/wordprocessingml/2006/main" xmlns:w14="http://schemas.microsoft.com/office/word/2010/wordml" xmlns:w15="http://schemas.microsoft.com/office/word/2012/wordml" xmlns:wpg="http://schemas.microsoft.com/office/word/2010/wordprocessingGroup" xmlns:wpi="http://schemas.microsoft.com/office/word/2010/wordprocessingInk" xmlns:wne="http://schemas.microsoft.com/office/word/2006/wordml" xmlns:wps="http://schemas.microsoft.com/office/word/2010/wordprocessingShape" mc:Ignorable="w14 w15 wp14">
-  <w:p>
-    <w:pPr>
-      <w:pStyle w:val="Header"/>
-      <w:framePr w:wrap="around" w:vAnchor="text" w:hAnchor="page" w:x="10162" w:y="1"/>
-      <w:rPr>
-        <w:rStyle w:val="PageNumber"/>
-      </w:rPr>
-    </w:pPr>
-    <w:r>
-      <w:rPr>
-        <w:rStyle w:val="PageNumber"/>
-      </w:rPr>
-      <w:fldChar w:fldCharType="begin"/>
-    </w:r>
-    <w:r>
-      <w:rPr>
-        <w:rStyle w:val="PageNumber"/>
-      </w:rPr>
-      <w:instrText xml:space="preserve">PAGE  </w:instrText>
-    </w:r>
-    <w:r>
-      <w:rPr>
-        <w:rStyle w:val="PageNumber"/>
-      </w:rPr>
-      <w:fldChar w:fldCharType="separate"/>
-    </w:r>
-    <w:r>
-      <w:rPr>
-        <w:rStyle w:val="PageNumber"/>
-        <w:noProof/>
-      </w:rPr>
-      <w:t>1</w:t>
-    </w:r>
-    <w:r>
-      <w:rPr>
-        <w:rStyle w:val="PageNumber"/>
-      </w:rPr>
-      <w:fldChar w:fldCharType="end"/>
-    </w:r>
-  </w:p>
-  <w:p>
-    <w:pPr>
-      <w:pStyle w:val="Header"/>
-      <w:pBdr>
-        <w:bottom w:val="single" w:sz="4" w:space="1" w:color="000000"/>
-      </w:pBdr>
-    </w:pPr>
-    <w:r>
-      <w:t xml:space="preserve">Chapter 1: </w:t>
-    </w:r>
-    <w:r>
-      <w:t>Calorimeter</w:t>
-    </w:r>
-  </w:p>
-</w:hdr>
-</file>
-
 <file path=word/numbering.xml><?xml version="1.0" encoding="utf-8"?>
-<w:numbering xmlns:wpc="http://schemas.microsoft.com/office/word/2010/wordprocessingCanvas" xmlns:mc="http://schemas.openxmlformats.org/markup-compatibility/2006" xmlns:o="urn:schemas-microsoft-com:office:office" xmlns:r="http://schemas.openxmlformats.org/officeDocument/2006/relationships" xmlns:m="http://schemas.openxmlformats.org/officeDocument/2006/math" xmlns:v="urn:schemas-microsoft-com:vml" xmlns:wp14="http://schemas.microsoft.com/office/word/2010/wordprocessingDrawing" xmlns:wp="http://schemas.openxmlformats.org/drawingml/2006/wordprocessingDrawing" xmlns:w10="urn:schemas-microsoft-com:office:word" xmlns:w="http://schemas.openxmlformats.org/wordprocessingml/2006/main" xmlns:w14="http://schemas.microsoft.com/office/word/2010/wordml" xmlns:w15="http://schemas.microsoft.com/office/word/2012/wordml" xmlns:wpg="http://schemas.microsoft.com/office/word/2010/wordprocessingGroup" xmlns:wpi="http://schemas.microsoft.com/office/word/2010/wordprocessingInk" xmlns:wne="http://schemas.microsoft.com/office/word/2006/wordml" xmlns:wps="http://schemas.microsoft.com/office/word/2010/wordprocessingShape" mc:Ignorable="w14 w15 wp14">
+<w:numbering xmlns:wpc="http://schemas.microsoft.com/office/word/2010/wordprocessingCanvas" xmlns:mo="http://schemas.microsoft.com/office/mac/office/2008/main" xmlns:mc="http://schemas.openxmlformats.org/markup-compatibility/2006" xmlns:mv="urn:schemas-microsoft-com:mac:vml" xmlns:o="urn:schemas-microsoft-com:office:office" xmlns:r="http://schemas.openxmlformats.org/officeDocument/2006/relationships" xmlns:m="http://schemas.openxmlformats.org/officeDocument/2006/math" xmlns:v="urn:schemas-microsoft-com:vml" xmlns:wp14="http://schemas.microsoft.com/office/word/2010/wordprocessingDrawing" xmlns:wp="http://schemas.openxmlformats.org/drawingml/2006/wordprocessingDrawing" xmlns:w10="urn:schemas-microsoft-com:office:word" xmlns:w="http://schemas.openxmlformats.org/wordprocessingml/2006/main" xmlns:w14="http://schemas.microsoft.com/office/word/2010/wordml" xmlns:wpg="http://schemas.microsoft.com/office/word/2010/wordprocessingGroup" xmlns:wpi="http://schemas.microsoft.com/office/word/2010/wordprocessingInk" xmlns:wne="http://schemas.microsoft.com/office/word/2006/wordml" xmlns:wps="http://schemas.microsoft.com/office/word/2010/wordprocessingShape" mc:Ignorable="w14 wp14">
   <w:abstractNum w:abstractNumId="0">
     <w:nsid w:val="028F5BFA"/>
     <w:multiLevelType w:val="multilevel"/>
@@ -4042,7 +4200,7 @@
 </file>
 
 <file path=word/styles.xml><?xml version="1.0" encoding="utf-8"?>
-<w:styles xmlns:mc="http://schemas.openxmlformats.org/markup-compatibility/2006" xmlns:r="http://schemas.openxmlformats.org/officeDocument/2006/relationships" xmlns:w="http://schemas.openxmlformats.org/wordprocessingml/2006/main" xmlns:w14="http://schemas.microsoft.com/office/word/2010/wordml" xmlns:w15="http://schemas.microsoft.com/office/word/2012/wordml" mc:Ignorable="w14 w15">
+<w:styles xmlns:mc="http://schemas.openxmlformats.org/markup-compatibility/2006" xmlns:r="http://schemas.openxmlformats.org/officeDocument/2006/relationships" xmlns:w="http://schemas.openxmlformats.org/wordprocessingml/2006/main" xmlns:w14="http://schemas.microsoft.com/office/word/2010/wordml" mc:Ignorable="w14">
   <w:docDefaults>
     <w:rPrDefault>
       <w:rPr>
@@ -4052,369 +4210,882 @@
     </w:rPrDefault>
     <w:pPrDefault/>
   </w:docDefaults>
-  <w:latentStyles w:defLockedState="0" w:defUIPriority="99" w:defSemiHidden="0" w:defUnhideWhenUsed="0" w:defQFormat="0" w:count="371">
-    <w:lsdException w:name="Normal" w:uiPriority="0" w:qFormat="1"/>
-    <w:lsdException w:name="heading 1" w:uiPriority="0" w:qFormat="1"/>
-    <w:lsdException w:name="heading 2" w:uiPriority="0" w:qFormat="1"/>
-    <w:lsdException w:name="heading 3" w:uiPriority="0" w:qFormat="1"/>
-    <w:lsdException w:name="heading 4" w:semiHidden="1" w:uiPriority="0" w:unhideWhenUsed="1" w:qFormat="1"/>
-    <w:lsdException w:name="heading 5" w:semiHidden="1" w:uiPriority="9" w:unhideWhenUsed="1"/>
-    <w:lsdException w:name="heading 6" w:semiHidden="1" w:uiPriority="9" w:unhideWhenUsed="1" w:qFormat="1"/>
-    <w:lsdException w:name="heading 7" w:semiHidden="1" w:uiPriority="9" w:unhideWhenUsed="1" w:qFormat="1"/>
-    <w:lsdException w:name="heading 8" w:semiHidden="1" w:uiPriority="9" w:unhideWhenUsed="1" w:qFormat="1"/>
-    <w:lsdException w:name="heading 9" w:semiHidden="1" w:uiPriority="9" w:unhideWhenUsed="1" w:qFormat="1"/>
-    <w:lsdException w:name="index 1" w:semiHidden="1" w:unhideWhenUsed="1"/>
-    <w:lsdException w:name="index 2" w:semiHidden="1" w:unhideWhenUsed="1"/>
-    <w:lsdException w:name="index 3" w:semiHidden="1" w:unhideWhenUsed="1"/>
-    <w:lsdException w:name="index 4" w:semiHidden="1" w:unhideWhenUsed="1"/>
-    <w:lsdException w:name="index 5" w:semiHidden="1" w:unhideWhenUsed="1"/>
-    <w:lsdException w:name="index 6" w:semiHidden="1" w:unhideWhenUsed="1"/>
-    <w:lsdException w:name="index 7" w:semiHidden="1" w:unhideWhenUsed="1"/>
-    <w:lsdException w:name="index 8" w:semiHidden="1" w:unhideWhenUsed="1"/>
-    <w:lsdException w:name="index 9" w:semiHidden="1" w:unhideWhenUsed="1"/>
-    <w:lsdException w:name="toc 1" w:semiHidden="1" w:uiPriority="39" w:unhideWhenUsed="1"/>
-    <w:lsdException w:name="toc 2" w:semiHidden="1" w:uiPriority="39" w:unhideWhenUsed="1"/>
-    <w:lsdException w:name="toc 3" w:semiHidden="1" w:uiPriority="39" w:unhideWhenUsed="1"/>
-    <w:lsdException w:name="toc 4" w:semiHidden="1" w:uiPriority="39" w:unhideWhenUsed="1"/>
-    <w:lsdException w:name="toc 5" w:semiHidden="1" w:uiPriority="39" w:unhideWhenUsed="1"/>
-    <w:lsdException w:name="toc 6" w:semiHidden="1" w:uiPriority="39" w:unhideWhenUsed="1"/>
-    <w:lsdException w:name="toc 7" w:semiHidden="1" w:uiPriority="39" w:unhideWhenUsed="1"/>
-    <w:lsdException w:name="toc 8" w:semiHidden="1" w:uiPriority="39" w:unhideWhenUsed="1"/>
-    <w:lsdException w:name="toc 9" w:semiHidden="1" w:uiPriority="39" w:unhideWhenUsed="1"/>
-    <w:lsdException w:name="Normal Indent" w:semiHidden="1" w:unhideWhenUsed="1"/>
-    <w:lsdException w:name="footnote text" w:semiHidden="1" w:unhideWhenUsed="1"/>
-    <w:lsdException w:name="annotation text" w:semiHidden="1" w:unhideWhenUsed="1"/>
-    <w:lsdException w:name="header" w:semiHidden="1" w:unhideWhenUsed="1"/>
-    <w:lsdException w:name="footer" w:semiHidden="1" w:unhideWhenUsed="1"/>
-    <w:lsdException w:name="index heading" w:semiHidden="1" w:unhideWhenUsed="1"/>
-    <w:lsdException w:name="caption" w:semiHidden="1" w:uiPriority="35" w:unhideWhenUsed="1" w:qFormat="1"/>
-    <w:lsdException w:name="table of figures" w:semiHidden="1" w:unhideWhenUsed="1"/>
-    <w:lsdException w:name="envelope address" w:semiHidden="1" w:unhideWhenUsed="1"/>
-    <w:lsdException w:name="envelope return" w:semiHidden="1" w:unhideWhenUsed="1"/>
-    <w:lsdException w:name="footnote reference" w:semiHidden="1" w:unhideWhenUsed="1"/>
-    <w:lsdException w:name="annotation reference" w:semiHidden="1" w:unhideWhenUsed="1"/>
-    <w:lsdException w:name="line number" w:semiHidden="1" w:unhideWhenUsed="1"/>
-    <w:lsdException w:name="page number" w:semiHidden="1" w:unhideWhenUsed="1"/>
-    <w:lsdException w:name="endnote reference" w:semiHidden="1" w:unhideWhenUsed="1"/>
-    <w:lsdException w:name="endnote text" w:semiHidden="1" w:unhideWhenUsed="1"/>
-    <w:lsdException w:name="table of authorities" w:semiHidden="1" w:unhideWhenUsed="1"/>
-    <w:lsdException w:name="macro" w:semiHidden="1" w:unhideWhenUsed="1"/>
-    <w:lsdException w:name="toa heading" w:semiHidden="1" w:unhideWhenUsed="1"/>
-    <w:lsdException w:name="List" w:semiHidden="1" w:unhideWhenUsed="1"/>
-    <w:lsdException w:name="List Bullet" w:semiHidden="1" w:unhideWhenUsed="1"/>
-    <w:lsdException w:name="List Number" w:semiHidden="1" w:unhideWhenUsed="1"/>
-    <w:lsdException w:name="List 2" w:semiHidden="1" w:unhideWhenUsed="1"/>
-    <w:lsdException w:name="List 3" w:semiHidden="1" w:unhideWhenUsed="1"/>
-    <w:lsdException w:name="List 4" w:semiHidden="1" w:unhideWhenUsed="1"/>
-    <w:lsdException w:name="List 5" w:semiHidden="1" w:unhideWhenUsed="1"/>
-    <w:lsdException w:name="List Bullet 2" w:semiHidden="1" w:unhideWhenUsed="1"/>
-    <w:lsdException w:name="List Bullet 3" w:semiHidden="1" w:unhideWhenUsed="1"/>
-    <w:lsdException w:name="List Bullet 4" w:semiHidden="1" w:unhideWhenUsed="1"/>
-    <w:lsdException w:name="List Bullet 5" w:semiHidden="1" w:unhideWhenUsed="1"/>
-    <w:lsdException w:name="List Number 2" w:semiHidden="1" w:unhideWhenUsed="1"/>
-    <w:lsdException w:name="List Number 3" w:semiHidden="1" w:unhideWhenUsed="1"/>
-    <w:lsdException w:name="List Number 4" w:semiHidden="1" w:unhideWhenUsed="1"/>
-    <w:lsdException w:name="List Number 5" w:semiHidden="1" w:unhideWhenUsed="1"/>
-    <w:lsdException w:name="Title" w:uiPriority="0" w:qFormat="1"/>
-    <w:lsdException w:name="Closing" w:semiHidden="1" w:unhideWhenUsed="1"/>
-    <w:lsdException w:name="Signature" w:semiHidden="1" w:unhideWhenUsed="1"/>
-    <w:lsdException w:name="Default Paragraph Font" w:semiHidden="1" w:uiPriority="1" w:unhideWhenUsed="1"/>
-    <w:lsdException w:name="Body Text" w:semiHidden="1" w:unhideWhenUsed="1"/>
-    <w:lsdException w:name="Body Text Indent" w:semiHidden="1" w:unhideWhenUsed="1"/>
-    <w:lsdException w:name="List Continue" w:semiHidden="1" w:unhideWhenUsed="1"/>
-    <w:lsdException w:name="List Continue 2" w:semiHidden="1" w:unhideWhenUsed="1"/>
-    <w:lsdException w:name="List Continue 3" w:semiHidden="1" w:unhideWhenUsed="1"/>
-    <w:lsdException w:name="List Continue 4" w:semiHidden="1" w:unhideWhenUsed="1"/>
-    <w:lsdException w:name="List Continue 5" w:semiHidden="1" w:unhideWhenUsed="1"/>
-    <w:lsdException w:name="Message Header" w:semiHidden="1" w:unhideWhenUsed="1"/>
-    <w:lsdException w:name="Subtitle" w:uiPriority="11" w:qFormat="1"/>
-    <w:lsdException w:name="Salutation" w:semiHidden="1" w:unhideWhenUsed="1"/>
-    <w:lsdException w:name="Date" w:semiHidden="1" w:unhideWhenUsed="1"/>
-    <w:lsdException w:name="Body Text First Indent" w:semiHidden="1" w:unhideWhenUsed="1"/>
-    <w:lsdException w:name="Body Text First Indent 2" w:semiHidden="1" w:unhideWhenUsed="1"/>
-    <w:lsdException w:name="Note Heading" w:semiHidden="1" w:unhideWhenUsed="1"/>
-    <w:lsdException w:name="Body Text 2" w:semiHidden="1" w:unhideWhenUsed="1"/>
-    <w:lsdException w:name="Body Text 3" w:semiHidden="1" w:unhideWhenUsed="1"/>
-    <w:lsdException w:name="Body Text Indent 2" w:semiHidden="1" w:unhideWhenUsed="1"/>
-    <w:lsdException w:name="Body Text Indent 3" w:semiHidden="1" w:unhideWhenUsed="1"/>
-    <w:lsdException w:name="Block Text" w:semiHidden="1" w:unhideWhenUsed="1"/>
-    <w:lsdException w:name="Hyperlink" w:semiHidden="1" w:unhideWhenUsed="1"/>
-    <w:lsdException w:name="FollowedHyperlink" w:semiHidden="1" w:unhideWhenUsed="1"/>
-    <w:lsdException w:name="Strong" w:uiPriority="22"/>
-    <w:lsdException w:name="Emphasis" w:uiPriority="20"/>
-    <w:lsdException w:name="Document Map" w:semiHidden="1" w:unhideWhenUsed="1"/>
-    <w:lsdException w:name="Plain Text" w:semiHidden="1" w:unhideWhenUsed="1"/>
-    <w:lsdException w:name="E-mail Signature" w:semiHidden="1" w:unhideWhenUsed="1"/>
-    <w:lsdException w:name="HTML Top of Form" w:semiHidden="1" w:unhideWhenUsed="1"/>
-    <w:lsdException w:name="HTML Bottom of Form" w:semiHidden="1" w:unhideWhenUsed="1"/>
-    <w:lsdException w:name="Normal (Web)" w:semiHidden="1" w:unhideWhenUsed="1"/>
-    <w:lsdException w:name="HTML Acronym" w:semiHidden="1" w:unhideWhenUsed="1"/>
-    <w:lsdException w:name="HTML Address" w:semiHidden="1" w:unhideWhenUsed="1"/>
-    <w:lsdException w:name="HTML Cite" w:semiHidden="1" w:unhideWhenUsed="1"/>
-    <w:lsdException w:name="HTML Code" w:semiHidden="1" w:unhideWhenUsed="1"/>
-    <w:lsdException w:name="HTML Definition" w:semiHidden="1" w:unhideWhenUsed="1"/>
-    <w:lsdException w:name="HTML Keyboard" w:semiHidden="1" w:unhideWhenUsed="1"/>
-    <w:lsdException w:name="HTML Preformatted" w:semiHidden="1" w:unhideWhenUsed="1"/>
-    <w:lsdException w:name="HTML Sample" w:semiHidden="1" w:unhideWhenUsed="1"/>
-    <w:lsdException w:name="HTML Typewriter" w:semiHidden="1" w:unhideWhenUsed="1"/>
-    <w:lsdException w:name="HTML Variable" w:semiHidden="1" w:unhideWhenUsed="1"/>
-    <w:lsdException w:name="Normal Table" w:semiHidden="1" w:unhideWhenUsed="1"/>
-    <w:lsdException w:name="annotation subject" w:semiHidden="1" w:unhideWhenUsed="1"/>
-    <w:lsdException w:name="No List" w:semiHidden="1" w:unhideWhenUsed="1"/>
-    <w:lsdException w:name="Outline List 1" w:semiHidden="1" w:unhideWhenUsed="1"/>
-    <w:lsdException w:name="Outline List 2" w:semiHidden="1" w:unhideWhenUsed="1"/>
-    <w:lsdException w:name="Outline List 3" w:semiHidden="1" w:unhideWhenUsed="1"/>
-    <w:lsdException w:name="Table Simple 1" w:semiHidden="1" w:unhideWhenUsed="1"/>
-    <w:lsdException w:name="Table Simple 2" w:semiHidden="1" w:unhideWhenUsed="1"/>
-    <w:lsdException w:name="Table Simple 3" w:semiHidden="1" w:unhideWhenUsed="1"/>
-    <w:lsdException w:name="Table Classic 1" w:semiHidden="1" w:unhideWhenUsed="1"/>
-    <w:lsdException w:name="Table Classic 2" w:semiHidden="1" w:unhideWhenUsed="1"/>
-    <w:lsdException w:name="Table Classic 3" w:semiHidden="1" w:unhideWhenUsed="1"/>
-    <w:lsdException w:name="Table Classic 4" w:semiHidden="1" w:unhideWhenUsed="1"/>
-    <w:lsdException w:name="Table Colorful 1" w:semiHidden="1" w:unhideWhenUsed="1"/>
-    <w:lsdException w:name="Table Colorful 2" w:semiHidden="1" w:unhideWhenUsed="1"/>
-    <w:lsdException w:name="Table Colorful 3" w:semiHidden="1" w:unhideWhenUsed="1"/>
-    <w:lsdException w:name="Table Columns 1" w:semiHidden="1" w:unhideWhenUsed="1"/>
-    <w:lsdException w:name="Table Columns 2" w:semiHidden="1" w:unhideWhenUsed="1"/>
-    <w:lsdException w:name="Table Columns 3" w:semiHidden="1" w:unhideWhenUsed="1"/>
-    <w:lsdException w:name="Table Columns 4" w:semiHidden="1" w:unhideWhenUsed="1"/>
-    <w:lsdException w:name="Table Columns 5" w:semiHidden="1" w:unhideWhenUsed="1"/>
-    <w:lsdException w:name="Table Grid 1" w:semiHidden="1" w:unhideWhenUsed="1"/>
-    <w:lsdException w:name="Table Grid 2" w:semiHidden="1" w:unhideWhenUsed="1"/>
-    <w:lsdException w:name="Table Grid 3" w:semiHidden="1" w:unhideWhenUsed="1"/>
-    <w:lsdException w:name="Table Grid 4" w:semiHidden="1" w:unhideWhenUsed="1"/>
-    <w:lsdException w:name="Table Grid 5" w:semiHidden="1" w:unhideWhenUsed="1"/>
-    <w:lsdException w:name="Table Grid 6" w:semiHidden="1" w:unhideWhenUsed="1"/>
-    <w:lsdException w:name="Table Grid 7" w:semiHidden="1" w:unhideWhenUsed="1"/>
-    <w:lsdException w:name="Table Grid 8" w:semiHidden="1" w:unhideWhenUsed="1"/>
-    <w:lsdException w:name="Table List 1" w:semiHidden="1" w:unhideWhenUsed="1"/>
-    <w:lsdException w:name="Table List 2" w:semiHidden="1" w:unhideWhenUsed="1"/>
-    <w:lsdException w:name="Table List 3" w:semiHidden="1" w:unhideWhenUsed="1"/>
-    <w:lsdException w:name="Table List 4" w:semiHidden="1" w:unhideWhenUsed="1"/>
-    <w:lsdException w:name="Table List 5" w:semiHidden="1" w:unhideWhenUsed="1"/>
-    <w:lsdException w:name="Table List 6" w:semiHidden="1" w:unhideWhenUsed="1"/>
-    <w:lsdException w:name="Table List 7" w:semiHidden="1" w:unhideWhenUsed="1"/>
-    <w:lsdException w:name="Table List 8" w:semiHidden="1" w:unhideWhenUsed="1"/>
-    <w:lsdException w:name="Table 3D effects 1" w:semiHidden="1" w:unhideWhenUsed="1"/>
-    <w:lsdException w:name="Table 3D effects 2" w:semiHidden="1" w:unhideWhenUsed="1"/>
-    <w:lsdException w:name="Table 3D effects 3" w:semiHidden="1" w:unhideWhenUsed="1"/>
-    <w:lsdException w:name="Table Contemporary" w:semiHidden="1" w:unhideWhenUsed="1"/>
-    <w:lsdException w:name="Table Elegant" w:semiHidden="1" w:unhideWhenUsed="1"/>
-    <w:lsdException w:name="Table Professional" w:semiHidden="1" w:unhideWhenUsed="1"/>
-    <w:lsdException w:name="Table Subtle 1" w:semiHidden="1" w:unhideWhenUsed="1"/>
-    <w:lsdException w:name="Table Subtle 2" w:semiHidden="1" w:unhideWhenUsed="1"/>
-    <w:lsdException w:name="Table Web 1" w:semiHidden="1" w:unhideWhenUsed="1"/>
-    <w:lsdException w:name="Table Web 2" w:semiHidden="1" w:unhideWhenUsed="1"/>
-    <w:lsdException w:name="Table Web 3" w:semiHidden="1" w:unhideWhenUsed="1"/>
-    <w:lsdException w:name="Balloon Text" w:semiHidden="1" w:unhideWhenUsed="1"/>
-    <w:lsdException w:name="Table Grid" w:uiPriority="0"/>
-    <w:lsdException w:name="Table Theme" w:semiHidden="1" w:unhideWhenUsed="1"/>
-    <w:lsdException w:name="Placeholder Text" w:semiHidden="1"/>
-    <w:lsdException w:name="No Spacing" w:uiPriority="1" w:qFormat="1"/>
-    <w:lsdException w:name="Light Shading" w:uiPriority="60"/>
-    <w:lsdException w:name="Light List" w:uiPriority="61"/>
-    <w:lsdException w:name="Light Grid" w:uiPriority="62"/>
-    <w:lsdException w:name="Medium Shading 1" w:uiPriority="63"/>
-    <w:lsdException w:name="Medium Shading 2" w:uiPriority="64"/>
-    <w:lsdException w:name="Medium List 1" w:uiPriority="65"/>
-    <w:lsdException w:name="Medium List 2" w:uiPriority="66"/>
-    <w:lsdException w:name="Medium Grid 1" w:uiPriority="67"/>
-    <w:lsdException w:name="Medium Grid 2" w:uiPriority="68"/>
-    <w:lsdException w:name="Medium Grid 3" w:uiPriority="69"/>
-    <w:lsdException w:name="Dark List" w:uiPriority="70"/>
-    <w:lsdException w:name="Colorful Shading" w:uiPriority="71"/>
-    <w:lsdException w:name="Colorful List" w:uiPriority="72"/>
-    <w:lsdException w:name="Colorful Grid" w:uiPriority="73"/>
-    <w:lsdException w:name="Light Shading Accent 1" w:uiPriority="60"/>
-    <w:lsdException w:name="Light List Accent 1" w:uiPriority="61"/>
-    <w:lsdException w:name="Light Grid Accent 1" w:uiPriority="62"/>
-    <w:lsdException w:name="Medium Shading 1 Accent 1" w:uiPriority="63"/>
-    <w:lsdException w:name="Medium Shading 2 Accent 1" w:uiPriority="64"/>
-    <w:lsdException w:name="Medium List 1 Accent 1" w:uiPriority="65"/>
-    <w:lsdException w:name="Revision" w:semiHidden="1"/>
-    <w:lsdException w:name="List Paragraph" w:uiPriority="34" w:qFormat="1"/>
-    <w:lsdException w:name="Quote" w:uiPriority="29"/>
-    <w:lsdException w:name="Intense Quote" w:uiPriority="30"/>
-    <w:lsdException w:name="Medium List 2 Accent 1" w:uiPriority="66"/>
-    <w:lsdException w:name="Medium Grid 1 Accent 1" w:uiPriority="67"/>
-    <w:lsdException w:name="Medium Grid 2 Accent 1" w:uiPriority="68"/>
-    <w:lsdException w:name="Medium Grid 3 Accent 1" w:uiPriority="69"/>
-    <w:lsdException w:name="Dark List Accent 1" w:uiPriority="70"/>
-    <w:lsdException w:name="Colorful Shading Accent 1" w:uiPriority="71"/>
-    <w:lsdException w:name="Colorful List Accent 1" w:uiPriority="72"/>
-    <w:lsdException w:name="Colorful Grid Accent 1" w:uiPriority="73"/>
-    <w:lsdException w:name="Light Shading Accent 2" w:uiPriority="60"/>
-    <w:lsdException w:name="Light List Accent 2" w:uiPriority="61"/>
-    <w:lsdException w:name="Light Grid Accent 2" w:uiPriority="62"/>
-    <w:lsdException w:name="Medium Shading 1 Accent 2" w:uiPriority="63"/>
-    <w:lsdException w:name="Medium Shading 2 Accent 2" w:uiPriority="64"/>
-    <w:lsdException w:name="Medium List 1 Accent 2" w:uiPriority="65"/>
-    <w:lsdException w:name="Medium List 2 Accent 2" w:uiPriority="66"/>
-    <w:lsdException w:name="Medium Grid 1 Accent 2" w:uiPriority="67"/>
-    <w:lsdException w:name="Medium Grid 2 Accent 2" w:uiPriority="68"/>
-    <w:lsdException w:name="Medium Grid 3 Accent 2" w:uiPriority="69"/>
-    <w:lsdException w:name="Dark List Accent 2" w:uiPriority="70"/>
-    <w:lsdException w:name="Colorful Shading Accent 2" w:uiPriority="71"/>
-    <w:lsdException w:name="Colorful List Accent 2" w:uiPriority="72"/>
-    <w:lsdException w:name="Colorful Grid Accent 2" w:uiPriority="73"/>
-    <w:lsdException w:name="Light Shading Accent 3" w:uiPriority="60"/>
-    <w:lsdException w:name="Light List Accent 3" w:uiPriority="61"/>
-    <w:lsdException w:name="Light Grid Accent 3" w:uiPriority="62"/>
-    <w:lsdException w:name="Medium Shading 1 Accent 3" w:uiPriority="63"/>
-    <w:lsdException w:name="Medium Shading 2 Accent 3" w:uiPriority="64"/>
-    <w:lsdException w:name="Medium List 1 Accent 3" w:uiPriority="65"/>
-    <w:lsdException w:name="Medium List 2 Accent 3" w:uiPriority="66"/>
-    <w:lsdException w:name="Medium Grid 1 Accent 3" w:uiPriority="67"/>
-    <w:lsdException w:name="Medium Grid 2 Accent 3" w:uiPriority="68"/>
-    <w:lsdException w:name="Medium Grid 3 Accent 3" w:uiPriority="69"/>
-    <w:lsdException w:name="Dark List Accent 3" w:uiPriority="70"/>
-    <w:lsdException w:name="Colorful Shading Accent 3" w:uiPriority="71"/>
-    <w:lsdException w:name="Colorful List Accent 3" w:uiPriority="72"/>
-    <w:lsdException w:name="Colorful Grid Accent 3" w:uiPriority="73"/>
-    <w:lsdException w:name="Light Shading Accent 4" w:uiPriority="60"/>
-    <w:lsdException w:name="Light List Accent 4" w:uiPriority="61"/>
-    <w:lsdException w:name="Light Grid Accent 4" w:uiPriority="62"/>
-    <w:lsdException w:name="Medium Shading 1 Accent 4" w:uiPriority="63"/>
-    <w:lsdException w:name="Medium Shading 2 Accent 4" w:uiPriority="64"/>
-    <w:lsdException w:name="Medium List 1 Accent 4" w:uiPriority="65"/>
-    <w:lsdException w:name="Medium List 2 Accent 4" w:uiPriority="66"/>
-    <w:lsdException w:name="Medium Grid 1 Accent 4" w:uiPriority="67"/>
-    <w:lsdException w:name="Medium Grid 2 Accent 4" w:uiPriority="68"/>
-    <w:lsdException w:name="Medium Grid 3 Accent 4" w:uiPriority="69"/>
-    <w:lsdException w:name="Dark List Accent 4" w:uiPriority="70"/>
-    <w:lsdException w:name="Colorful Shading Accent 4" w:uiPriority="71"/>
-    <w:lsdException w:name="Colorful List Accent 4" w:uiPriority="72"/>
-    <w:lsdException w:name="Colorful Grid Accent 4" w:uiPriority="73"/>
-    <w:lsdException w:name="Light Shading Accent 5" w:uiPriority="60"/>
-    <w:lsdException w:name="Light List Accent 5" w:uiPriority="61"/>
-    <w:lsdException w:name="Light Grid Accent 5" w:uiPriority="62"/>
-    <w:lsdException w:name="Medium Shading 1 Accent 5" w:uiPriority="63"/>
-    <w:lsdException w:name="Medium Shading 2 Accent 5" w:uiPriority="64"/>
-    <w:lsdException w:name="Medium List 1 Accent 5" w:uiPriority="65"/>
-    <w:lsdException w:name="Medium List 2 Accent 5" w:uiPriority="66"/>
-    <w:lsdException w:name="Medium Grid 1 Accent 5" w:uiPriority="67"/>
-    <w:lsdException w:name="Medium Grid 2 Accent 5" w:uiPriority="68"/>
-    <w:lsdException w:name="Medium Grid 3 Accent 5" w:uiPriority="69"/>
-    <w:lsdException w:name="Dark List Accent 5" w:uiPriority="70"/>
-    <w:lsdException w:name="Colorful Shading Accent 5" w:uiPriority="71"/>
-    <w:lsdException w:name="Colorful List Accent 5" w:uiPriority="72"/>
-    <w:lsdException w:name="Colorful Grid Accent 5" w:uiPriority="73"/>
-    <w:lsdException w:name="Light Shading Accent 6" w:uiPriority="60"/>
-    <w:lsdException w:name="Light List Accent 6" w:uiPriority="61"/>
-    <w:lsdException w:name="Light Grid Accent 6" w:uiPriority="62"/>
-    <w:lsdException w:name="Medium Shading 1 Accent 6" w:uiPriority="63"/>
-    <w:lsdException w:name="Medium Shading 2 Accent 6" w:uiPriority="64"/>
-    <w:lsdException w:name="Medium List 1 Accent 6" w:uiPriority="65"/>
-    <w:lsdException w:name="Medium List 2 Accent 6" w:uiPriority="66"/>
-    <w:lsdException w:name="Medium Grid 1 Accent 6" w:uiPriority="67"/>
-    <w:lsdException w:name="Medium Grid 2 Accent 6" w:uiPriority="68"/>
-    <w:lsdException w:name="Medium Grid 3 Accent 6" w:uiPriority="69"/>
-    <w:lsdException w:name="Dark List Accent 6" w:uiPriority="70"/>
-    <w:lsdException w:name="Colorful Shading Accent 6" w:uiPriority="71"/>
-    <w:lsdException w:name="Colorful List Accent 6" w:uiPriority="72"/>
-    <w:lsdException w:name="Colorful Grid Accent 6" w:uiPriority="73"/>
-    <w:lsdException w:name="Subtle Emphasis" w:uiPriority="19"/>
-    <w:lsdException w:name="Intense Emphasis" w:uiPriority="21"/>
-    <w:lsdException w:name="Subtle Reference" w:uiPriority="31"/>
-    <w:lsdException w:name="Intense Reference" w:uiPriority="32"/>
-    <w:lsdException w:name="Book Title" w:uiPriority="33"/>
-    <w:lsdException w:name="Bibliography" w:semiHidden="1" w:uiPriority="37" w:unhideWhenUsed="1"/>
-    <w:lsdException w:name="TOC Heading" w:semiHidden="1" w:uiPriority="39" w:unhideWhenUsed="1" w:qFormat="1"/>
-    <w:lsdException w:name="Grid Table 4" w:uiPriority="49"/>
-    <w:lsdException w:name="Grid Table 5 Dark" w:uiPriority="50"/>
-    <w:lsdException w:name="Grid Table 6 Colorful" w:uiPriority="51"/>
-    <w:lsdException w:name="Grid Table 7 Colorful" w:uiPriority="52"/>
-    <w:lsdException w:name="Grid Table 1 Light Accent 1" w:uiPriority="46"/>
-    <w:lsdException w:name="Grid Table 2 Accent 1" w:uiPriority="47"/>
-    <w:lsdException w:name="Grid Table 3 Accent 1" w:uiPriority="48"/>
-    <w:lsdException w:name="Grid Table 4 Accent 1" w:uiPriority="49"/>
-    <w:lsdException w:name="Grid Table 5 Dark Accent 1" w:uiPriority="50"/>
-    <w:lsdException w:name="Grid Table 6 Colorful Accent 1" w:uiPriority="51"/>
-    <w:lsdException w:name="Grid Table 7 Colorful Accent 1" w:uiPriority="52"/>
-    <w:lsdException w:name="Grid Table 1 Light Accent 2" w:uiPriority="46"/>
-    <w:lsdException w:name="Grid Table 2 Accent 2" w:uiPriority="47"/>
-    <w:lsdException w:name="Grid Table 3 Accent 2" w:uiPriority="48"/>
-    <w:lsdException w:name="Grid Table 4 Accent 2" w:uiPriority="49"/>
-    <w:lsdException w:name="Grid Table 5 Dark Accent 2" w:uiPriority="50"/>
-    <w:lsdException w:name="Grid Table 6 Colorful Accent 2" w:uiPriority="51"/>
-    <w:lsdException w:name="Grid Table 7 Colorful Accent 2" w:uiPriority="52"/>
-    <w:lsdException w:name="Grid Table 1 Light Accent 3" w:uiPriority="46"/>
-    <w:lsdException w:name="Grid Table 2 Accent 3" w:uiPriority="47"/>
-    <w:lsdException w:name="Grid Table 3 Accent 3" w:uiPriority="48"/>
-    <w:lsdException w:name="Grid Table 4 Accent 3" w:uiPriority="49"/>
-    <w:lsdException w:name="Grid Table 5 Dark Accent 3" w:uiPriority="50"/>
-    <w:lsdException w:name="Grid Table 6 Colorful Accent 3" w:uiPriority="51"/>
-    <w:lsdException w:name="Grid Table 7 Colorful Accent 3" w:uiPriority="52"/>
-    <w:lsdException w:name="Grid Table 1 Light Accent 4" w:uiPriority="46"/>
-    <w:lsdException w:name="Grid Table 2 Accent 4" w:uiPriority="47"/>
-    <w:lsdException w:name="Grid Table 3 Accent 4" w:uiPriority="48"/>
-    <w:lsdException w:name="Grid Table 4 Accent 4" w:uiPriority="49"/>
-    <w:lsdException w:name="Grid Table 5 Dark Accent 4" w:uiPriority="50"/>
-    <w:lsdException w:name="Grid Table 6 Colorful Accent 4" w:uiPriority="51"/>
-    <w:lsdException w:name="Grid Table 7 Colorful Accent 4" w:uiPriority="52"/>
-    <w:lsdException w:name="Grid Table 1 Light Accent 5" w:uiPriority="46"/>
-    <w:lsdException w:name="Grid Table 2 Accent 5" w:uiPriority="47"/>
-    <w:lsdException w:name="Grid Table 3 Accent 5" w:uiPriority="48"/>
-    <w:lsdException w:name="Grid Table 4 Accent 5" w:uiPriority="49"/>
-    <w:lsdException w:name="Grid Table 5 Dark Accent 5" w:uiPriority="50"/>
-    <w:lsdException w:name="Grid Table 6 Colorful Accent 5" w:uiPriority="51"/>
-    <w:lsdException w:name="Grid Table 7 Colorful Accent 5" w:uiPriority="52"/>
-    <w:lsdException w:name="Grid Table 1 Light Accent 6" w:uiPriority="46"/>
-    <w:lsdException w:name="Grid Table 2 Accent 6" w:uiPriority="47"/>
-    <w:lsdException w:name="Grid Table 3 Accent 6" w:uiPriority="48"/>
-    <w:lsdException w:name="Grid Table 4 Accent 6" w:uiPriority="49"/>
-    <w:lsdException w:name="Grid Table 5 Dark Accent 6" w:uiPriority="50"/>
-    <w:lsdException w:name="Grid Table 6 Colorful Accent 6" w:uiPriority="51"/>
-    <w:lsdException w:name="Grid Table 7 Colorful Accent 6" w:uiPriority="52"/>
-    <w:lsdException w:name="List Table 1 Light" w:uiPriority="46"/>
-    <w:lsdException w:name="List Table 2" w:uiPriority="47"/>
-    <w:lsdException w:name="List Table 3" w:uiPriority="48"/>
-    <w:lsdException w:name="List Table 4" w:uiPriority="49"/>
-    <w:lsdException w:name="List Table 5 Dark" w:uiPriority="50"/>
-    <w:lsdException w:name="List Table 6 Colorful" w:uiPriority="51"/>
-    <w:lsdException w:name="List Table 7 Colorful" w:uiPriority="52"/>
-    <w:lsdException w:name="List Table 1 Light Accent 1" w:uiPriority="46"/>
-    <w:lsdException w:name="List Table 2 Accent 1" w:uiPriority="47"/>
-    <w:lsdException w:name="List Table 3 Accent 1" w:uiPriority="48"/>
-    <w:lsdException w:name="List Table 4 Accent 1" w:uiPriority="49"/>
-    <w:lsdException w:name="List Table 5 Dark Accent 1" w:uiPriority="50"/>
-    <w:lsdException w:name="List Table 6 Colorful Accent 1" w:uiPriority="51"/>
-    <w:lsdException w:name="List Table 7 Colorful Accent 1" w:uiPriority="52"/>
-    <w:lsdException w:name="List Table 1 Light Accent 2" w:uiPriority="46"/>
-    <w:lsdException w:name="List Table 2 Accent 2" w:uiPriority="47"/>
-    <w:lsdException w:name="List Table 3 Accent 2" w:uiPriority="48"/>
-    <w:lsdException w:name="List Table 4 Accent 2" w:uiPriority="49"/>
-    <w:lsdException w:name="List Table 5 Dark Accent 2" w:uiPriority="50"/>
-    <w:lsdException w:name="List Table 6 Colorful Accent 2" w:uiPriority="51"/>
-    <w:lsdException w:name="List Table 7 Colorful Accent 2" w:uiPriority="52"/>
-    <w:lsdException w:name="List Table 1 Light Accent 3" w:uiPriority="46"/>
-    <w:lsdException w:name="List Table 2 Accent 3" w:uiPriority="47"/>
-    <w:lsdException w:name="List Table 3 Accent 3" w:uiPriority="48"/>
-    <w:lsdException w:name="List Table 4 Accent 3" w:uiPriority="49"/>
-    <w:lsdException w:name="List Table 5 Dark Accent 3" w:uiPriority="50"/>
-    <w:lsdException w:name="List Table 6 Colorful Accent 3" w:uiPriority="51"/>
-    <w:lsdException w:name="List Table 7 Colorful Accent 3" w:uiPriority="52"/>
-    <w:lsdException w:name="List Table 1 Light Accent 4" w:uiPriority="46"/>
-    <w:lsdException w:name="List Table 2 Accent 4" w:uiPriority="47"/>
-    <w:lsdException w:name="List Table 3 Accent 4" w:uiPriority="48"/>
-    <w:lsdException w:name="List Table 4 Accent 4" w:uiPriority="49"/>
-    <w:lsdException w:name="List Table 5 Dark Accent 4" w:uiPriority="50"/>
-    <w:lsdException w:name="List Table 6 Colorful Accent 4" w:uiPriority="51"/>
-    <w:lsdException w:name="List Table 7 Colorful Accent 4" w:uiPriority="52"/>
-    <w:lsdException w:name="List Table 1 Light Accent 5" w:uiPriority="46"/>
-    <w:lsdException w:name="List Table 2 Accent 5" w:uiPriority="47"/>
-    <w:lsdException w:name="List Table 3 Accent 5" w:uiPriority="48"/>
-    <w:lsdException w:name="List Table 4 Accent 5" w:uiPriority="49"/>
-    <w:lsdException w:name="List Table 5 Dark Accent 5" w:uiPriority="50"/>
-    <w:lsdException w:name="List Table 6 Colorful Accent 5" w:uiPriority="51"/>
-    <w:lsdException w:name="List Table 7 Colorful Accent 5" w:uiPriority="52"/>
-    <w:lsdException w:name="List Table 1 Light Accent 6" w:uiPriority="46"/>
-    <w:lsdException w:name="List Table 2 Accent 6" w:uiPriority="47"/>
-    <w:lsdException w:name="List Table 3 Accent 6" w:uiPriority="48"/>
-    <w:lsdException w:name="List Table 4 Accent 6" w:uiPriority="49"/>
-    <w:lsdException w:name="List Table 5 Dark Accent 6" w:uiPriority="50"/>
-    <w:lsdException w:name="List Table 6 Colorful Accent 6" w:uiPriority="51"/>
-    <w:lsdException w:name="List Table 7 Colorful Accent 6" w:uiPriority="52"/>
+  <w:latentStyles w:defLockedState="0" w:defUIPriority="99" w:defSemiHidden="1" w:defUnhideWhenUsed="1" w:defQFormat="0" w:count="276">
+    <w:lsdException w:name="Normal" w:semiHidden="0" w:uiPriority="0" w:unhideWhenUsed="0" w:qFormat="1"/>
+    <w:lsdException w:name="heading 1" w:semiHidden="0" w:uiPriority="0" w:unhideWhenUsed="0" w:qFormat="1"/>
+    <w:lsdException w:name="heading 2" w:semiHidden="0" w:uiPriority="0" w:unhideWhenUsed="0" w:qFormat="1"/>
+    <w:lsdException w:name="heading 3" w:semiHidden="0" w:uiPriority="0" w:unhideWhenUsed="0" w:qFormat="1"/>
+    <w:lsdException w:name="heading 4" w:uiPriority="0" w:qFormat="1"/>
+    <w:lsdException w:name="heading 5" w:uiPriority="9"/>
+    <w:lsdException w:name="heading 6" w:uiPriority="9" w:qFormat="1"/>
+    <w:lsdException w:name="heading 7" w:uiPriority="9" w:qFormat="1"/>
+    <w:lsdException w:name="heading 8" w:uiPriority="9" w:qFormat="1"/>
+    <w:lsdException w:name="heading 9" w:uiPriority="9" w:qFormat="1"/>
+    <w:lsdException w:name="toc 1" w:uiPriority="39"/>
+    <w:lsdException w:name="toc 2" w:uiPriority="39"/>
+    <w:lsdException w:name="toc 3" w:uiPriority="39"/>
+    <w:lsdException w:name="toc 4" w:uiPriority="39"/>
+    <w:lsdException w:name="toc 5" w:uiPriority="39"/>
+    <w:lsdException w:name="toc 6" w:uiPriority="39"/>
+    <w:lsdException w:name="toc 7" w:uiPriority="39"/>
+    <w:lsdException w:name="toc 8" w:uiPriority="39"/>
+    <w:lsdException w:name="toc 9" w:uiPriority="39"/>
+    <w:lsdException w:name="caption" w:uiPriority="35" w:qFormat="1"/>
+    <w:lsdException w:name="Title" w:semiHidden="0" w:uiPriority="0" w:unhideWhenUsed="0" w:qFormat="1"/>
+    <w:lsdException w:name="Default Paragraph Font" w:uiPriority="1"/>
+    <w:lsdException w:name="Subtitle" w:semiHidden="0" w:uiPriority="11" w:unhideWhenUsed="0" w:qFormat="1"/>
+    <w:lsdException w:name="Strong" w:semiHidden="0" w:uiPriority="22" w:unhideWhenUsed="0"/>
+    <w:lsdException w:name="Emphasis" w:semiHidden="0" w:uiPriority="20" w:unhideWhenUsed="0"/>
+    <w:lsdException w:name="Table Grid" w:semiHidden="0" w:uiPriority="0" w:unhideWhenUsed="0"/>
+    <w:lsdException w:name="Note Level 1" w:semiHidden="0" w:unhideWhenUsed="0"/>
+    <w:lsdException w:name="Note Level 2" w:semiHidden="0" w:unhideWhenUsed="0"/>
+    <w:lsdException w:name="Note Level 3" w:semiHidden="0" w:unhideWhenUsed="0"/>
+    <w:lsdException w:name="Note Level 4" w:semiHidden="0" w:unhideWhenUsed="0"/>
+    <w:lsdException w:name="Note Level 5" w:semiHidden="0" w:unhideWhenUsed="0"/>
+    <w:lsdException w:name="Note Level 6" w:semiHidden="0" w:unhideWhenUsed="0"/>
+    <w:lsdException w:name="Note Level 7" w:semiHidden="0" w:unhideWhenUsed="0"/>
+    <w:lsdException w:name="Note Level 8" w:semiHidden="0" w:unhideWhenUsed="0"/>
+    <w:lsdException w:name="Note Level 9" w:semiHidden="0" w:unhideWhenUsed="0"/>
+    <w:lsdException w:name="Placeholder Text" w:unhideWhenUsed="0"/>
+    <w:lsdException w:name="No Spacing" w:semiHidden="0" w:uiPriority="1" w:unhideWhenUsed="0" w:qFormat="1"/>
+    <w:lsdException w:name="Light Shading" w:semiHidden="0" w:uiPriority="60" w:unhideWhenUsed="0"/>
+    <w:lsdException w:name="Light List" w:semiHidden="0" w:uiPriority="61" w:unhideWhenUsed="0"/>
+    <w:lsdException w:name="Light Grid" w:semiHidden="0" w:uiPriority="62" w:unhideWhenUsed="0"/>
+    <w:lsdException w:name="Medium Shading 1" w:semiHidden="0" w:uiPriority="63" w:unhideWhenUsed="0"/>
+    <w:lsdException w:name="Medium Shading 2" w:semiHidden="0" w:uiPriority="64" w:unhideWhenUsed="0"/>
+    <w:lsdException w:name="Medium List 1" w:semiHidden="0" w:uiPriority="65" w:unhideWhenUsed="0"/>
+    <w:lsdException w:name="Medium List 2" w:semiHidden="0" w:uiPriority="66" w:unhideWhenUsed="0"/>
+    <w:lsdException w:name="Medium Grid 1" w:semiHidden="0" w:uiPriority="67" w:unhideWhenUsed="0"/>
+    <w:lsdException w:name="Medium Grid 2" w:semiHidden="0" w:uiPriority="68" w:unhideWhenUsed="0"/>
+    <w:lsdException w:name="Medium Grid 3" w:semiHidden="0" w:uiPriority="69" w:unhideWhenUsed="0"/>
+    <w:lsdException w:name="Dark List" w:semiHidden="0" w:uiPriority="70" w:unhideWhenUsed="0"/>
+    <w:lsdException w:name="Colorful Shading" w:semiHidden="0" w:uiPriority="71" w:unhideWhenUsed="0"/>
+    <w:lsdException w:name="Colorful List" w:semiHidden="0" w:uiPriority="72" w:unhideWhenUsed="0"/>
+    <w:lsdException w:name="Colorful Grid" w:semiHidden="0" w:uiPriority="73" w:unhideWhenUsed="0"/>
+    <w:lsdException w:name="Light Shading Accent 1" w:semiHidden="0" w:uiPriority="60" w:unhideWhenUsed="0"/>
+    <w:lsdException w:name="Light List Accent 1" w:semiHidden="0" w:uiPriority="61" w:unhideWhenUsed="0"/>
+    <w:lsdException w:name="Light Grid Accent 1" w:semiHidden="0" w:uiPriority="62" w:unhideWhenUsed="0"/>
+    <w:lsdException w:name="Medium Shading 1 Accent 1" w:semiHidden="0" w:uiPriority="63" w:unhideWhenUsed="0"/>
+    <w:lsdException w:name="Medium Shading 2 Accent 1" w:semiHidden="0" w:uiPriority="64" w:unhideWhenUsed="0"/>
+    <w:lsdException w:name="Medium List 1 Accent 1" w:semiHidden="0" w:uiPriority="65" w:unhideWhenUsed="0"/>
+    <w:lsdException w:name="Revision" w:unhideWhenUsed="0"/>
+    <w:lsdException w:name="List Paragraph" w:semiHidden="0" w:uiPriority="34" w:unhideWhenUsed="0" w:qFormat="1"/>
+    <w:lsdException w:name="Quote" w:semiHidden="0" w:uiPriority="29" w:unhideWhenUsed="0"/>
+    <w:lsdException w:name="Intense Quote" w:semiHidden="0" w:uiPriority="30" w:unhideWhenUsed="0"/>
+    <w:lsdException w:name="Medium List 2 Accent 1" w:semiHidden="0" w:uiPriority="66" w:unhideWhenUsed="0"/>
+    <w:lsdException w:name="Medium Grid 1 Accent 1" w:semiHidden="0" w:uiPriority="67" w:unhideWhenUsed="0"/>
+    <w:lsdException w:name="Medium Grid 2 Accent 1" w:semiHidden="0" w:uiPriority="68" w:unhideWhenUsed="0"/>
+    <w:lsdException w:name="Medium Grid 3 Accent 1" w:semiHidden="0" w:uiPriority="69" w:unhideWhenUsed="0"/>
+    <w:lsdException w:name="Dark List Accent 1" w:semiHidden="0" w:uiPriority="70" w:unhideWhenUsed="0"/>
+    <w:lsdException w:name="Colorful Shading Accent 1" w:semiHidden="0" w:uiPriority="71" w:unhideWhenUsed="0"/>
+    <w:lsdException w:name="Colorful List Accent 1" w:semiHidden="0" w:uiPriority="72" w:unhideWhenUsed="0"/>
+    <w:lsdException w:name="Colorful Grid Accent 1" w:semiHidden="0" w:uiPriority="73" w:unhideWhenUsed="0"/>
+    <w:lsdException w:name="Light Shading Accent 2" w:semiHidden="0" w:uiPriority="60" w:unhideWhenUsed="0"/>
+    <w:lsdException w:name="Light List Accent 2" w:semiHidden="0" w:uiPriority="61" w:unhideWhenUsed="0"/>
+    <w:lsdException w:name="Light Grid Accent 2" w:semiHidden="0" w:uiPriority="62" w:unhideWhenUsed="0"/>
+    <w:lsdException w:name="Medium Shading 1 Accent 2" w:semiHidden="0" w:uiPriority="63" w:unhideWhenUsed="0"/>
+    <w:lsdException w:name="Medium Shading 2 Accent 2" w:semiHidden="0" w:uiPriority="64" w:unhideWhenUsed="0"/>
+    <w:lsdException w:name="Medium List 1 Accent 2" w:semiHidden="0" w:uiPriority="65" w:unhideWhenUsed="0"/>
+    <w:lsdException w:name="Medium List 2 Accent 2" w:semiHidden="0" w:uiPriority="66" w:unhideWhenUsed="0"/>
+    <w:lsdException w:name="Medium Grid 1 Accent 2" w:semiHidden="0" w:uiPriority="67" w:unhideWhenUsed="0"/>
+    <w:lsdException w:name="Medium Grid 2 Accent 2" w:semiHidden="0" w:uiPriority="68" w:unhideWhenUsed="0"/>
+    <w:lsdException w:name="Medium Grid 3 Accent 2" w:semiHidden="0" w:uiPriority="69" w:unhideWhenUsed="0"/>
+    <w:lsdException w:name="Dark List Accent 2" w:semiHidden="0" w:uiPriority="70" w:unhideWhenUsed="0"/>
+    <w:lsdException w:name="Colorful Shading Accent 2" w:semiHidden="0" w:uiPriority="71" w:unhideWhenUsed="0"/>
+    <w:lsdException w:name="Colorful List Accent 2" w:semiHidden="0" w:uiPriority="72" w:unhideWhenUsed="0"/>
+    <w:lsdException w:name="Colorful Grid Accent 2" w:semiHidden="0" w:uiPriority="73" w:unhideWhenUsed="0"/>
+    <w:lsdException w:name="Light Shading Accent 3" w:semiHidden="0" w:uiPriority="60" w:unhideWhenUsed="0"/>
+    <w:lsdException w:name="Light List Accent 3" w:semiHidden="0" w:uiPriority="61" w:unhideWhenUsed="0"/>
+    <w:lsdException w:name="Light Grid Accent 3" w:semiHidden="0" w:uiPriority="62" w:unhideWhenUsed="0"/>
+    <w:lsdException w:name="Medium Shading 1 Accent 3" w:semiHidden="0" w:uiPriority="63" w:unhideWhenUsed="0"/>
+    <w:lsdException w:name="Medium Shading 2 Accent 3" w:semiHidden="0" w:uiPriority="64" w:unhideWhenUsed="0"/>
+    <w:lsdException w:name="Medium List 1 Accent 3" w:semiHidden="0" w:uiPriority="65" w:unhideWhenUsed="0"/>
+    <w:lsdException w:name="Medium List 2 Accent 3" w:semiHidden="0" w:uiPriority="66" w:unhideWhenUsed="0"/>
+    <w:lsdException w:name="Medium Grid 1 Accent 3" w:semiHidden="0" w:uiPriority="67" w:unhideWhenUsed="0"/>
+    <w:lsdException w:name="Medium Grid 2 Accent 3" w:semiHidden="0" w:uiPriority="68" w:unhideWhenUsed="0"/>
+    <w:lsdException w:name="Medium Grid 3 Accent 3" w:semiHidden="0" w:uiPriority="69" w:unhideWhenUsed="0"/>
+    <w:lsdException w:name="Dark List Accent 3" w:semiHidden="0" w:uiPriority="70" w:unhideWhenUsed="0"/>
+    <w:lsdException w:name="Colorful Shading Accent 3" w:semiHidden="0" w:uiPriority="71" w:unhideWhenUsed="0"/>
+    <w:lsdException w:name="Colorful List Accent 3" w:semiHidden="0" w:uiPriority="72" w:unhideWhenUsed="0"/>
+    <w:lsdException w:name="Colorful Grid Accent 3" w:semiHidden="0" w:uiPriority="73" w:unhideWhenUsed="0"/>
+    <w:lsdException w:name="Light Shading Accent 4" w:semiHidden="0" w:uiPriority="60" w:unhideWhenUsed="0"/>
+    <w:lsdException w:name="Light List Accent 4" w:semiHidden="0" w:uiPriority="61" w:unhideWhenUsed="0"/>
+    <w:lsdException w:name="Light Grid Accent 4" w:semiHidden="0" w:uiPriority="62" w:unhideWhenUsed="0"/>
+    <w:lsdException w:name="Medium Shading 1 Accent 4" w:semiHidden="0" w:uiPriority="63" w:unhideWhenUsed="0"/>
+    <w:lsdException w:name="Medium Shading 2 Accent 4" w:semiHidden="0" w:uiPriority="64" w:unhideWhenUsed="0"/>
+    <w:lsdException w:name="Medium List 1 Accent 4" w:semiHidden="0" w:uiPriority="65" w:unhideWhenUsed="0"/>
+    <w:lsdException w:name="Medium List 2 Accent 4" w:semiHidden="0" w:uiPriority="66" w:unhideWhenUsed="0"/>
+    <w:lsdException w:name="Medium Grid 1 Accent 4" w:semiHidden="0" w:uiPriority="67" w:unhideWhenUsed="0"/>
+    <w:lsdException w:name="Medium Grid 2 Accent 4" w:semiHidden="0" w:uiPriority="68" w:unhideWhenUsed="0"/>
+    <w:lsdException w:name="Medium Grid 3 Accent 4" w:semiHidden="0" w:uiPriority="69" w:unhideWhenUsed="0"/>
+    <w:lsdException w:name="Dark List Accent 4" w:semiHidden="0" w:uiPriority="70" w:unhideWhenUsed="0"/>
+    <w:lsdException w:name="Colorful Shading Accent 4" w:semiHidden="0" w:uiPriority="71" w:unhideWhenUsed="0"/>
+    <w:lsdException w:name="Colorful List Accent 4" w:semiHidden="0" w:uiPriority="72" w:unhideWhenUsed="0"/>
+    <w:lsdException w:name="Colorful Grid Accent 4" w:semiHidden="0" w:uiPriority="73" w:unhideWhenUsed="0"/>
+    <w:lsdException w:name="Light Shading Accent 5" w:semiHidden="0" w:uiPriority="60" w:unhideWhenUsed="0"/>
+    <w:lsdException w:name="Light List Accent 5" w:semiHidden="0" w:uiPriority="61" w:unhideWhenUsed="0"/>
+    <w:lsdException w:name="Light Grid Accent 5" w:semiHidden="0" w:uiPriority="62" w:unhideWhenUsed="0"/>
+    <w:lsdException w:name="Medium Shading 1 Accent 5" w:semiHidden="0" w:uiPriority="63" w:unhideWhenUsed="0"/>
+    <w:lsdException w:name="Medium Shading 2 Accent 5" w:semiHidden="0" w:uiPriority="64" w:unhideWhenUsed="0"/>
+    <w:lsdException w:name="Medium List 1 Accent 5" w:semiHidden="0" w:uiPriority="65" w:unhideWhenUsed="0"/>
+    <w:lsdException w:name="Medium List 2 Accent 5" w:semiHidden="0" w:uiPriority="66" w:unhideWhenUsed="0"/>
+    <w:lsdException w:name="Medium Grid 1 Accent 5" w:semiHidden="0" w:uiPriority="67" w:unhideWhenUsed="0"/>
+    <w:lsdException w:name="Medium Grid 2 Accent 5" w:semiHidden="0" w:uiPriority="68" w:unhideWhenUsed="0"/>
+    <w:lsdException w:name="Medium Grid 3 Accent 5" w:semiHidden="0" w:uiPriority="69" w:unhideWhenUsed="0"/>
+    <w:lsdException w:name="Dark List Accent 5" w:semiHidden="0" w:uiPriority="70" w:unhideWhenUsed="0"/>
+    <w:lsdException w:name="Colorful Shading Accent 5" w:semiHidden="0" w:uiPriority="71" w:unhideWhenUsed="0"/>
+    <w:lsdException w:name="Colorful List Accent 5" w:semiHidden="0" w:uiPriority="72" w:unhideWhenUsed="0"/>
+    <w:lsdException w:name="Colorful Grid Accent 5" w:semiHidden="0" w:uiPriority="73" w:unhideWhenUsed="0"/>
+    <w:lsdException w:name="Light Shading Accent 6" w:semiHidden="0" w:uiPriority="60" w:unhideWhenUsed="0"/>
+    <w:lsdException w:name="Light List Accent 6" w:semiHidden="0" w:uiPriority="61" w:unhideWhenUsed="0"/>
+    <w:lsdException w:name="Light Grid Accent 6" w:semiHidden="0" w:uiPriority="62" w:unhideWhenUsed="0"/>
+    <w:lsdException w:name="Medium Shading 1 Accent 6" w:semiHidden="0" w:uiPriority="63" w:unhideWhenUsed="0"/>
+    <w:lsdException w:name="Medium Shading 2 Accent 6" w:semiHidden="0" w:uiPriority="64" w:unhideWhenUsed="0"/>
+    <w:lsdException w:name="Medium List 1 Accent 6" w:semiHidden="0" w:uiPriority="65" w:unhideWhenUsed="0"/>
+    <w:lsdException w:name="Medium List 2 Accent 6" w:semiHidden="0" w:uiPriority="66" w:unhideWhenUsed="0"/>
+    <w:lsdException w:name="Medium Grid 1 Accent 6" w:semiHidden="0" w:uiPriority="67" w:unhideWhenUsed="0"/>
+    <w:lsdException w:name="Medium Grid 2 Accent 6" w:semiHidden="0" w:uiPriority="68" w:unhideWhenUsed="0"/>
+    <w:lsdException w:name="Medium Grid 3 Accent 6" w:semiHidden="0" w:uiPriority="69" w:unhideWhenUsed="0"/>
+    <w:lsdException w:name="Dark List Accent 6" w:semiHidden="0" w:uiPriority="70" w:unhideWhenUsed="0"/>
+    <w:lsdException w:name="Colorful Shading Accent 6" w:semiHidden="0" w:uiPriority="71" w:unhideWhenUsed="0"/>
+    <w:lsdException w:name="Colorful List Accent 6" w:semiHidden="0" w:uiPriority="72" w:unhideWhenUsed="0"/>
+    <w:lsdException w:name="Colorful Grid Accent 6" w:semiHidden="0" w:uiPriority="73" w:unhideWhenUsed="0"/>
+    <w:lsdException w:name="Subtle Emphasis" w:semiHidden="0" w:uiPriority="19" w:unhideWhenUsed="0"/>
+    <w:lsdException w:name="Intense Emphasis" w:semiHidden="0" w:uiPriority="21" w:unhideWhenUsed="0"/>
+    <w:lsdException w:name="Subtle Reference" w:semiHidden="0" w:uiPriority="31" w:unhideWhenUsed="0"/>
+    <w:lsdException w:name="Intense Reference" w:semiHidden="0" w:uiPriority="32" w:unhideWhenUsed="0"/>
+    <w:lsdException w:name="Book Title" w:semiHidden="0" w:uiPriority="33" w:unhideWhenUsed="0"/>
+    <w:lsdException w:name="Bibliography" w:uiPriority="37"/>
+    <w:lsdException w:name="TOC Heading" w:uiPriority="39" w:qFormat="1"/>
+  </w:latentStyles>
+  <w:style w:type="paragraph" w:default="1" w:styleId="Normal">
+    <w:name w:val="Normal"/>
+    <w:qFormat/>
+    <w:rsid w:val="0043071B"/>
+    <w:pPr>
+      <w:spacing w:line="320" w:lineRule="exact"/>
+      <w:jc w:val="both"/>
+    </w:pPr>
+    <w:rPr>
+      <w:rFonts w:ascii="Times New Roman" w:hAnsi="Times New Roman"/>
+      <w:sz w:val="24"/>
+      <w:szCs w:val="24"/>
+    </w:rPr>
+  </w:style>
+  <w:style w:type="paragraph" w:styleId="Heading1">
+    <w:name w:val="heading 1"/>
+    <w:basedOn w:val="Normal"/>
+    <w:next w:val="Normal"/>
+    <w:link w:val="Heading1Char"/>
+    <w:autoRedefine/>
+    <w:qFormat/>
+    <w:rsid w:val="00B8702C"/>
+    <w:pPr>
+      <w:keepNext/>
+      <w:numPr>
+        <w:numId w:val="11"/>
+      </w:numPr>
+      <w:spacing w:before="240" w:after="240"/>
+      <w:outlineLvl w:val="0"/>
+    </w:pPr>
+    <w:rPr>
+      <w:b/>
+      <w:kern w:val="32"/>
+      <w:sz w:val="36"/>
+      <w:szCs w:val="32"/>
+    </w:rPr>
+  </w:style>
+  <w:style w:type="paragraph" w:styleId="Heading2">
+    <w:name w:val="heading 2"/>
+    <w:basedOn w:val="Normal"/>
+    <w:next w:val="Normal"/>
+    <w:qFormat/>
+    <w:rsid w:val="00CF7E99"/>
+    <w:pPr>
+      <w:keepNext/>
+      <w:numPr>
+        <w:ilvl w:val="1"/>
+        <w:numId w:val="11"/>
+      </w:numPr>
+      <w:spacing w:before="240" w:after="120" w:line="240" w:lineRule="auto"/>
+      <w:outlineLvl w:val="1"/>
+    </w:pPr>
+    <w:rPr>
+      <w:b/>
+      <w:sz w:val="32"/>
+      <w:szCs w:val="28"/>
+    </w:rPr>
+  </w:style>
+  <w:style w:type="paragraph" w:styleId="Heading3">
+    <w:name w:val="heading 3"/>
+    <w:basedOn w:val="Normal"/>
+    <w:next w:val="Normal"/>
+    <w:qFormat/>
+    <w:rsid w:val="00B8702C"/>
+    <w:pPr>
+      <w:keepNext/>
+      <w:numPr>
+        <w:ilvl w:val="2"/>
+        <w:numId w:val="11"/>
+      </w:numPr>
+      <w:spacing w:before="240" w:after="60"/>
+      <w:outlineLvl w:val="2"/>
+    </w:pPr>
+    <w:rPr>
+      <w:b/>
+      <w:sz w:val="26"/>
+      <w:szCs w:val="26"/>
+    </w:rPr>
+  </w:style>
+  <w:style w:type="paragraph" w:styleId="Heading4">
+    <w:name w:val="heading 4"/>
+    <w:basedOn w:val="Normal"/>
+    <w:next w:val="Normal"/>
+    <w:link w:val="Heading4Char"/>
+    <w:qFormat/>
+    <w:rsid w:val="003C0300"/>
+    <w:pPr>
+      <w:keepNext/>
+      <w:keepLines/>
+      <w:spacing w:before="200"/>
+      <w:contextualSpacing/>
+      <w:outlineLvl w:val="3"/>
+    </w:pPr>
+    <w:rPr>
+      <w:rFonts w:eastAsiaTheme="majorEastAsia" w:cstheme="majorBidi"/>
+      <w:b/>
+      <w:bCs/>
+      <w:i/>
+      <w:iCs/>
+      <w:color w:val="000000" w:themeColor="text1"/>
+      <w:szCs w:val="20"/>
+    </w:rPr>
+  </w:style>
+  <w:style w:type="paragraph" w:styleId="Heading5">
+    <w:name w:val="heading 5"/>
+    <w:basedOn w:val="Normal"/>
+    <w:next w:val="Normal"/>
+    <w:link w:val="Heading5Char"/>
+    <w:uiPriority w:val="9"/>
+    <w:semiHidden/>
+    <w:unhideWhenUsed/>
+    <w:rsid w:val="007708C4"/>
+    <w:pPr>
+      <w:keepNext/>
+      <w:keepLines/>
+      <w:numPr>
+        <w:ilvl w:val="4"/>
+        <w:numId w:val="1"/>
+      </w:numPr>
+      <w:spacing w:before="200"/>
+      <w:outlineLvl w:val="4"/>
+    </w:pPr>
+    <w:rPr>
+      <w:rFonts w:asciiTheme="majorHAnsi" w:eastAsiaTheme="majorEastAsia" w:hAnsiTheme="majorHAnsi" w:cstheme="majorBidi"/>
+      <w:color w:val="243F60" w:themeColor="accent1" w:themeShade="7F"/>
+    </w:rPr>
+  </w:style>
+  <w:style w:type="paragraph" w:styleId="Heading6">
+    <w:name w:val="heading 6"/>
+    <w:basedOn w:val="Normal"/>
+    <w:next w:val="Normal"/>
+    <w:link w:val="Heading6Char"/>
+    <w:uiPriority w:val="9"/>
+    <w:semiHidden/>
+    <w:unhideWhenUsed/>
+    <w:qFormat/>
+    <w:rsid w:val="007708C4"/>
+    <w:pPr>
+      <w:keepNext/>
+      <w:keepLines/>
+      <w:numPr>
+        <w:ilvl w:val="5"/>
+        <w:numId w:val="1"/>
+      </w:numPr>
+      <w:spacing w:before="200"/>
+      <w:outlineLvl w:val="5"/>
+    </w:pPr>
+    <w:rPr>
+      <w:rFonts w:asciiTheme="majorHAnsi" w:eastAsiaTheme="majorEastAsia" w:hAnsiTheme="majorHAnsi" w:cstheme="majorBidi"/>
+      <w:i/>
+      <w:iCs/>
+      <w:color w:val="243F60" w:themeColor="accent1" w:themeShade="7F"/>
+    </w:rPr>
+  </w:style>
+  <w:style w:type="paragraph" w:styleId="Heading7">
+    <w:name w:val="heading 7"/>
+    <w:basedOn w:val="Normal"/>
+    <w:next w:val="Normal"/>
+    <w:link w:val="Heading7Char"/>
+    <w:uiPriority w:val="9"/>
+    <w:semiHidden/>
+    <w:unhideWhenUsed/>
+    <w:qFormat/>
+    <w:rsid w:val="007708C4"/>
+    <w:pPr>
+      <w:keepNext/>
+      <w:keepLines/>
+      <w:numPr>
+        <w:ilvl w:val="6"/>
+        <w:numId w:val="1"/>
+      </w:numPr>
+      <w:spacing w:before="200"/>
+      <w:outlineLvl w:val="6"/>
+    </w:pPr>
+    <w:rPr>
+      <w:rFonts w:asciiTheme="majorHAnsi" w:eastAsiaTheme="majorEastAsia" w:hAnsiTheme="majorHAnsi" w:cstheme="majorBidi"/>
+      <w:i/>
+      <w:iCs/>
+      <w:color w:val="404040" w:themeColor="text1" w:themeTint="BF"/>
+    </w:rPr>
+  </w:style>
+  <w:style w:type="paragraph" w:styleId="Heading8">
+    <w:name w:val="heading 8"/>
+    <w:basedOn w:val="Normal"/>
+    <w:next w:val="Normal"/>
+    <w:link w:val="Heading8Char"/>
+    <w:uiPriority w:val="9"/>
+    <w:semiHidden/>
+    <w:unhideWhenUsed/>
+    <w:qFormat/>
+    <w:rsid w:val="007708C4"/>
+    <w:pPr>
+      <w:keepNext/>
+      <w:keepLines/>
+      <w:numPr>
+        <w:ilvl w:val="7"/>
+        <w:numId w:val="1"/>
+      </w:numPr>
+      <w:spacing w:before="200"/>
+      <w:outlineLvl w:val="7"/>
+    </w:pPr>
+    <w:rPr>
+      <w:rFonts w:asciiTheme="majorHAnsi" w:eastAsiaTheme="majorEastAsia" w:hAnsiTheme="majorHAnsi" w:cstheme="majorBidi"/>
+      <w:color w:val="404040" w:themeColor="text1" w:themeTint="BF"/>
+      <w:sz w:val="20"/>
+      <w:szCs w:val="20"/>
+    </w:rPr>
+  </w:style>
+  <w:style w:type="paragraph" w:styleId="Heading9">
+    <w:name w:val="heading 9"/>
+    <w:basedOn w:val="Normal"/>
+    <w:next w:val="Normal"/>
+    <w:link w:val="Heading9Char"/>
+    <w:uiPriority w:val="9"/>
+    <w:semiHidden/>
+    <w:unhideWhenUsed/>
+    <w:qFormat/>
+    <w:rsid w:val="007708C4"/>
+    <w:pPr>
+      <w:keepNext/>
+      <w:keepLines/>
+      <w:numPr>
+        <w:ilvl w:val="8"/>
+        <w:numId w:val="1"/>
+      </w:numPr>
+      <w:spacing w:before="200"/>
+      <w:outlineLvl w:val="8"/>
+    </w:pPr>
+    <w:rPr>
+      <w:rFonts w:asciiTheme="majorHAnsi" w:eastAsiaTheme="majorEastAsia" w:hAnsiTheme="majorHAnsi" w:cstheme="majorBidi"/>
+      <w:i/>
+      <w:iCs/>
+      <w:color w:val="404040" w:themeColor="text1" w:themeTint="BF"/>
+      <w:sz w:val="20"/>
+      <w:szCs w:val="20"/>
+    </w:rPr>
+  </w:style>
+  <w:style w:type="character" w:default="1" w:styleId="DefaultParagraphFont">
+    <w:name w:val="Default Paragraph Font"/>
+    <w:uiPriority w:val="1"/>
+    <w:semiHidden/>
+    <w:unhideWhenUsed/>
+  </w:style>
+  <w:style w:type="table" w:default="1" w:styleId="TableNormal">
+    <w:name w:val="Normal Table"/>
+    <w:uiPriority w:val="99"/>
+    <w:semiHidden/>
+    <w:unhideWhenUsed/>
+    <w:tblPr>
+      <w:tblInd w:w="0" w:type="dxa"/>
+      <w:tblCellMar>
+        <w:top w:w="0" w:type="dxa"/>
+        <w:left w:w="108" w:type="dxa"/>
+        <w:bottom w:w="0" w:type="dxa"/>
+        <w:right w:w="108" w:type="dxa"/>
+      </w:tblCellMar>
+    </w:tblPr>
+  </w:style>
+  <w:style w:type="numbering" w:default="1" w:styleId="NoList">
+    <w:name w:val="No List"/>
+    <w:uiPriority w:val="99"/>
+    <w:semiHidden/>
+    <w:unhideWhenUsed/>
+  </w:style>
+  <w:style w:type="paragraph" w:styleId="Title">
+    <w:name w:val="Title"/>
+    <w:basedOn w:val="Normal"/>
+    <w:autoRedefine/>
+    <w:qFormat/>
+    <w:rsid w:val="001920F6"/>
+    <w:pPr>
+      <w:spacing w:before="240" w:after="60"/>
+      <w:jc w:val="center"/>
+      <w:outlineLvl w:val="0"/>
+    </w:pPr>
+    <w:rPr>
+      <w:b/>
+      <w:kern w:val="28"/>
+      <w:sz w:val="32"/>
+      <w:szCs w:val="32"/>
+    </w:rPr>
+  </w:style>
+  <w:style w:type="character" w:customStyle="1" w:styleId="Heading4Char">
+    <w:name w:val="Heading 4 Char"/>
+    <w:basedOn w:val="DefaultParagraphFont"/>
+    <w:link w:val="Heading4"/>
+    <w:rsid w:val="003C0300"/>
+    <w:rPr>
+      <w:rFonts w:ascii="Times New Roman" w:eastAsiaTheme="majorEastAsia" w:hAnsi="Times New Roman" w:cstheme="majorBidi"/>
+      <w:b/>
+      <w:bCs/>
+      <w:i/>
+      <w:iCs/>
+      <w:color w:val="000000" w:themeColor="text1"/>
+      <w:sz w:val="24"/>
+    </w:rPr>
+  </w:style>
+  <w:style w:type="paragraph" w:styleId="ListParagraph">
+    <w:name w:val="List Paragraph"/>
+    <w:basedOn w:val="Normal"/>
+    <w:next w:val="Normal"/>
+    <w:uiPriority w:val="34"/>
+    <w:qFormat/>
+    <w:rsid w:val="001F0F77"/>
+    <w:pPr>
+      <w:numPr>
+        <w:numId w:val="21"/>
+      </w:numPr>
+      <w:contextualSpacing/>
+    </w:pPr>
+    <w:rPr>
+      <w:rFonts w:eastAsia="Cambria" w:cs="Times New Roman"/>
+      <w:lang w:eastAsia="en-US"/>
+    </w:rPr>
+  </w:style>
+  <w:style w:type="character" w:customStyle="1" w:styleId="Heading5Char">
+    <w:name w:val="Heading 5 Char"/>
+    <w:basedOn w:val="DefaultParagraphFont"/>
+    <w:link w:val="Heading5"/>
+    <w:uiPriority w:val="9"/>
+    <w:semiHidden/>
+    <w:rsid w:val="007708C4"/>
+    <w:rPr>
+      <w:rFonts w:asciiTheme="majorHAnsi" w:eastAsiaTheme="majorEastAsia" w:hAnsiTheme="majorHAnsi" w:cstheme="majorBidi"/>
+      <w:color w:val="243F60" w:themeColor="accent1" w:themeShade="7F"/>
+      <w:sz w:val="24"/>
+      <w:szCs w:val="24"/>
+    </w:rPr>
+  </w:style>
+  <w:style w:type="character" w:customStyle="1" w:styleId="Heading6Char">
+    <w:name w:val="Heading 6 Char"/>
+    <w:basedOn w:val="DefaultParagraphFont"/>
+    <w:link w:val="Heading6"/>
+    <w:uiPriority w:val="9"/>
+    <w:semiHidden/>
+    <w:rsid w:val="007708C4"/>
+    <w:rPr>
+      <w:rFonts w:asciiTheme="majorHAnsi" w:eastAsiaTheme="majorEastAsia" w:hAnsiTheme="majorHAnsi" w:cstheme="majorBidi"/>
+      <w:i/>
+      <w:iCs/>
+      <w:color w:val="243F60" w:themeColor="accent1" w:themeShade="7F"/>
+      <w:sz w:val="24"/>
+      <w:szCs w:val="24"/>
+    </w:rPr>
+  </w:style>
+  <w:style w:type="character" w:customStyle="1" w:styleId="Heading7Char">
+    <w:name w:val="Heading 7 Char"/>
+    <w:basedOn w:val="DefaultParagraphFont"/>
+    <w:link w:val="Heading7"/>
+    <w:uiPriority w:val="9"/>
+    <w:semiHidden/>
+    <w:rsid w:val="007708C4"/>
+    <w:rPr>
+      <w:rFonts w:asciiTheme="majorHAnsi" w:eastAsiaTheme="majorEastAsia" w:hAnsiTheme="majorHAnsi" w:cstheme="majorBidi"/>
+      <w:i/>
+      <w:iCs/>
+      <w:color w:val="404040" w:themeColor="text1" w:themeTint="BF"/>
+      <w:sz w:val="24"/>
+      <w:szCs w:val="24"/>
+    </w:rPr>
+  </w:style>
+  <w:style w:type="character" w:customStyle="1" w:styleId="Heading8Char">
+    <w:name w:val="Heading 8 Char"/>
+    <w:basedOn w:val="DefaultParagraphFont"/>
+    <w:link w:val="Heading8"/>
+    <w:uiPriority w:val="9"/>
+    <w:semiHidden/>
+    <w:rsid w:val="007708C4"/>
+    <w:rPr>
+      <w:rFonts w:asciiTheme="majorHAnsi" w:eastAsiaTheme="majorEastAsia" w:hAnsiTheme="majorHAnsi" w:cstheme="majorBidi"/>
+      <w:color w:val="404040" w:themeColor="text1" w:themeTint="BF"/>
+    </w:rPr>
+  </w:style>
+  <w:style w:type="character" w:customStyle="1" w:styleId="Heading9Char">
+    <w:name w:val="Heading 9 Char"/>
+    <w:basedOn w:val="DefaultParagraphFont"/>
+    <w:link w:val="Heading9"/>
+    <w:uiPriority w:val="9"/>
+    <w:semiHidden/>
+    <w:rsid w:val="007708C4"/>
+    <w:rPr>
+      <w:rFonts w:asciiTheme="majorHAnsi" w:eastAsiaTheme="majorEastAsia" w:hAnsiTheme="majorHAnsi" w:cstheme="majorBidi"/>
+      <w:i/>
+      <w:iCs/>
+      <w:color w:val="404040" w:themeColor="text1" w:themeTint="BF"/>
+    </w:rPr>
+  </w:style>
+  <w:style w:type="paragraph" w:styleId="BalloonText">
+    <w:name w:val="Balloon Text"/>
+    <w:basedOn w:val="Normal"/>
+    <w:link w:val="BalloonTextChar"/>
+    <w:uiPriority w:val="99"/>
+    <w:semiHidden/>
+    <w:unhideWhenUsed/>
+    <w:rsid w:val="00892871"/>
+    <w:pPr>
+      <w:spacing w:line="240" w:lineRule="auto"/>
+    </w:pPr>
+    <w:rPr>
+      <w:rFonts w:ascii="Lucida Grande" w:hAnsi="Lucida Grande" w:cs="Lucida Grande"/>
+      <w:sz w:val="18"/>
+      <w:szCs w:val="18"/>
+    </w:rPr>
+  </w:style>
+  <w:style w:type="character" w:customStyle="1" w:styleId="BalloonTextChar">
+    <w:name w:val="Balloon Text Char"/>
+    <w:basedOn w:val="DefaultParagraphFont"/>
+    <w:link w:val="BalloonText"/>
+    <w:uiPriority w:val="99"/>
+    <w:semiHidden/>
+    <w:rsid w:val="00892871"/>
+    <w:rPr>
+      <w:rFonts w:ascii="Lucida Grande" w:hAnsi="Lucida Grande" w:cs="Lucida Grande"/>
+      <w:sz w:val="18"/>
+      <w:szCs w:val="18"/>
+    </w:rPr>
+  </w:style>
+  <w:style w:type="paragraph" w:styleId="Caption">
+    <w:name w:val="caption"/>
+    <w:basedOn w:val="Normal"/>
+    <w:next w:val="Normal"/>
+    <w:uiPriority w:val="35"/>
+    <w:unhideWhenUsed/>
+    <w:qFormat/>
+    <w:rsid w:val="00B34F63"/>
+    <w:pPr>
+      <w:spacing w:after="200" w:line="240" w:lineRule="auto"/>
+    </w:pPr>
+    <w:rPr>
+      <w:bCs/>
+      <w:color w:val="000000" w:themeColor="text1"/>
+      <w:sz w:val="22"/>
+      <w:szCs w:val="18"/>
+    </w:rPr>
+  </w:style>
+  <w:style w:type="paragraph" w:customStyle="1" w:styleId="Reference">
+    <w:name w:val="Reference"/>
+    <w:basedOn w:val="Normal"/>
+    <w:next w:val="Normal"/>
+    <w:qFormat/>
+    <w:rsid w:val="00964C3E"/>
+    <w:pPr>
+      <w:numPr>
+        <w:numId w:val="13"/>
+      </w:numPr>
+      <w:contextualSpacing/>
+    </w:pPr>
+    <w:rPr>
+      <w:rFonts w:eastAsia="Cambria" w:cs="Times New Roman"/>
+      <w:lang w:eastAsia="en-US"/>
+    </w:rPr>
+  </w:style>
+  <w:style w:type="table" w:styleId="TableGrid">
+    <w:name w:val="Table Grid"/>
+    <w:basedOn w:val="TableNormal"/>
+    <w:rsid w:val="000F1460"/>
+    <w:rPr>
+      <w:rFonts w:ascii="Cambria" w:eastAsia="Cambria" w:hAnsi="Cambria" w:cs="Times New Roman"/>
+      <w:sz w:val="24"/>
+      <w:szCs w:val="24"/>
+      <w:lang w:eastAsia="en-US"/>
+    </w:rPr>
+    <w:tblPr>
+      <w:tblInd w:w="0" w:type="dxa"/>
+      <w:tblBorders>
+        <w:top w:val="single" w:sz="4" w:space="0" w:color="000000"/>
+        <w:left w:val="single" w:sz="4" w:space="0" w:color="000000"/>
+        <w:bottom w:val="single" w:sz="4" w:space="0" w:color="000000"/>
+        <w:right w:val="single" w:sz="4" w:space="0" w:color="000000"/>
+        <w:insideH w:val="single" w:sz="4" w:space="0" w:color="000000"/>
+        <w:insideV w:val="single" w:sz="4" w:space="0" w:color="000000"/>
+      </w:tblBorders>
+      <w:tblCellMar>
+        <w:top w:w="0" w:type="dxa"/>
+        <w:left w:w="108" w:type="dxa"/>
+        <w:bottom w:w="0" w:type="dxa"/>
+        <w:right w:w="108" w:type="dxa"/>
+      </w:tblCellMar>
+    </w:tblPr>
+  </w:style>
+  <w:style w:type="paragraph" w:customStyle="1" w:styleId="Subscript">
+    <w:name w:val="Subscript"/>
+    <w:basedOn w:val="Normal"/>
+    <w:next w:val="Normal"/>
+    <w:qFormat/>
+    <w:rsid w:val="009234F9"/>
+    <w:rPr>
+      <w:position w:val="-4"/>
+      <w:sz w:val="16"/>
+      <w:szCs w:val="16"/>
+    </w:rPr>
+  </w:style>
+  <w:style w:type="paragraph" w:styleId="Header">
+    <w:name w:val="header"/>
+    <w:basedOn w:val="Normal"/>
+    <w:link w:val="HeaderChar"/>
+    <w:uiPriority w:val="99"/>
+    <w:unhideWhenUsed/>
+    <w:rsid w:val="0078360E"/>
+    <w:pPr>
+      <w:tabs>
+        <w:tab w:val="center" w:pos="4320"/>
+        <w:tab w:val="right" w:pos="8640"/>
+      </w:tabs>
+      <w:spacing w:line="240" w:lineRule="auto"/>
+    </w:pPr>
+  </w:style>
+  <w:style w:type="character" w:customStyle="1" w:styleId="HeaderChar">
+    <w:name w:val="Header Char"/>
+    <w:basedOn w:val="DefaultParagraphFont"/>
+    <w:link w:val="Header"/>
+    <w:uiPriority w:val="99"/>
+    <w:rsid w:val="0078360E"/>
+    <w:rPr>
+      <w:rFonts w:ascii="Times New Roman" w:hAnsi="Times New Roman"/>
+      <w:sz w:val="24"/>
+      <w:szCs w:val="24"/>
+    </w:rPr>
+  </w:style>
+  <w:style w:type="paragraph" w:styleId="Footer">
+    <w:name w:val="footer"/>
+    <w:basedOn w:val="Normal"/>
+    <w:link w:val="FooterChar"/>
+    <w:uiPriority w:val="99"/>
+    <w:unhideWhenUsed/>
+    <w:rsid w:val="0078360E"/>
+    <w:pPr>
+      <w:tabs>
+        <w:tab w:val="center" w:pos="4320"/>
+        <w:tab w:val="right" w:pos="8640"/>
+      </w:tabs>
+      <w:spacing w:line="240" w:lineRule="auto"/>
+    </w:pPr>
+  </w:style>
+  <w:style w:type="character" w:customStyle="1" w:styleId="FooterChar">
+    <w:name w:val="Footer Char"/>
+    <w:basedOn w:val="DefaultParagraphFont"/>
+    <w:link w:val="Footer"/>
+    <w:uiPriority w:val="99"/>
+    <w:rsid w:val="0078360E"/>
+    <w:rPr>
+      <w:rFonts w:ascii="Times New Roman" w:hAnsi="Times New Roman"/>
+      <w:sz w:val="24"/>
+      <w:szCs w:val="24"/>
+    </w:rPr>
+  </w:style>
+  <w:style w:type="character" w:styleId="PageNumber">
+    <w:name w:val="page number"/>
+    <w:basedOn w:val="DefaultParagraphFont"/>
+    <w:uiPriority w:val="99"/>
+    <w:semiHidden/>
+    <w:unhideWhenUsed/>
+    <w:rsid w:val="0078360E"/>
+  </w:style>
+  <w:style w:type="character" w:customStyle="1" w:styleId="Heading1Char">
+    <w:name w:val="Heading 1 Char"/>
+    <w:basedOn w:val="DefaultParagraphFont"/>
+    <w:link w:val="Heading1"/>
+    <w:rsid w:val="006A35A6"/>
+    <w:rPr>
+      <w:rFonts w:ascii="Times New Roman" w:hAnsi="Times New Roman"/>
+      <w:b/>
+      <w:kern w:val="32"/>
+      <w:sz w:val="36"/>
+      <w:szCs w:val="32"/>
+    </w:rPr>
+  </w:style>
+</w:styles>
+</file>
+
+<file path=word/stylesWithEffects.xml><?xml version="1.0" encoding="utf-8"?>
+<w:styles xmlns:wpc="http://schemas.microsoft.com/office/word/2010/wordprocessingCanvas" xmlns:mo="http://schemas.microsoft.com/office/mac/office/2008/main" xmlns:mc="http://schemas.openxmlformats.org/markup-compatibility/2006" xmlns:mv="urn:schemas-microsoft-com:mac:vml" xmlns:o="urn:schemas-microsoft-com:office:office" xmlns:r="http://schemas.openxmlformats.org/officeDocument/2006/relationships" xmlns:m="http://schemas.openxmlformats.org/officeDocument/2006/math" xmlns:v="urn:schemas-microsoft-com:vml" xmlns:wp14="http://schemas.microsoft.com/office/word/2010/wordprocessingDrawing" xmlns:wp="http://schemas.openxmlformats.org/drawingml/2006/wordprocessingDrawing" xmlns:w10="urn:schemas-microsoft-com:office:word" xmlns:w="http://schemas.openxmlformats.org/wordprocessingml/2006/main" xmlns:w14="http://schemas.microsoft.com/office/word/2010/wordml" xmlns:wpg="http://schemas.microsoft.com/office/word/2010/wordprocessingGroup" xmlns:wpi="http://schemas.microsoft.com/office/word/2010/wordprocessingInk" xmlns:wne="http://schemas.microsoft.com/office/word/2006/wordml" xmlns:wps="http://schemas.microsoft.com/office/word/2010/wordprocessingShape" mc:Ignorable="w14 wp14">
+  <w:docDefaults>
+    <w:rPrDefault>
+      <w:rPr>
+        <w:rFonts w:asciiTheme="minorHAnsi" w:eastAsiaTheme="minorEastAsia" w:hAnsiTheme="minorHAnsi" w:cstheme="minorBidi"/>
+        <w:lang w:val="en-US" w:eastAsia="ja-JP" w:bidi="ar-SA"/>
+      </w:rPr>
+    </w:rPrDefault>
+    <w:pPrDefault/>
+  </w:docDefaults>
+  <w:latentStyles w:defLockedState="0" w:defUIPriority="99" w:defSemiHidden="1" w:defUnhideWhenUsed="1" w:defQFormat="0" w:count="276">
+    <w:lsdException w:name="Normal" w:semiHidden="0" w:uiPriority="0" w:unhideWhenUsed="0" w:qFormat="1"/>
+    <w:lsdException w:name="heading 1" w:semiHidden="0" w:uiPriority="0" w:unhideWhenUsed="0" w:qFormat="1"/>
+    <w:lsdException w:name="heading 2" w:semiHidden="0" w:uiPriority="0" w:unhideWhenUsed="0" w:qFormat="1"/>
+    <w:lsdException w:name="heading 3" w:semiHidden="0" w:uiPriority="0" w:unhideWhenUsed="0" w:qFormat="1"/>
+    <w:lsdException w:name="heading 4" w:uiPriority="0" w:qFormat="1"/>
+    <w:lsdException w:name="heading 5" w:uiPriority="9"/>
+    <w:lsdException w:name="heading 6" w:uiPriority="9" w:qFormat="1"/>
+    <w:lsdException w:name="heading 7" w:uiPriority="9" w:qFormat="1"/>
+    <w:lsdException w:name="heading 8" w:uiPriority="9" w:qFormat="1"/>
+    <w:lsdException w:name="heading 9" w:uiPriority="9" w:qFormat="1"/>
+    <w:lsdException w:name="toc 1" w:uiPriority="39"/>
+    <w:lsdException w:name="toc 2" w:uiPriority="39"/>
+    <w:lsdException w:name="toc 3" w:uiPriority="39"/>
+    <w:lsdException w:name="toc 4" w:uiPriority="39"/>
+    <w:lsdException w:name="toc 5" w:uiPriority="39"/>
+    <w:lsdException w:name="toc 6" w:uiPriority="39"/>
+    <w:lsdException w:name="toc 7" w:uiPriority="39"/>
+    <w:lsdException w:name="toc 8" w:uiPriority="39"/>
+    <w:lsdException w:name="toc 9" w:uiPriority="39"/>
+    <w:lsdException w:name="caption" w:uiPriority="35" w:qFormat="1"/>
+    <w:lsdException w:name="Title" w:semiHidden="0" w:uiPriority="0" w:unhideWhenUsed="0" w:qFormat="1"/>
+    <w:lsdException w:name="Default Paragraph Font" w:uiPriority="1"/>
+    <w:lsdException w:name="Subtitle" w:semiHidden="0" w:uiPriority="11" w:unhideWhenUsed="0" w:qFormat="1"/>
+    <w:lsdException w:name="Strong" w:semiHidden="0" w:uiPriority="22" w:unhideWhenUsed="0"/>
+    <w:lsdException w:name="Emphasis" w:semiHidden="0" w:uiPriority="20" w:unhideWhenUsed="0"/>
+    <w:lsdException w:name="Table Grid" w:semiHidden="0" w:uiPriority="0" w:unhideWhenUsed="0"/>
+    <w:lsdException w:name="Note Level 1" w:semiHidden="0" w:unhideWhenUsed="0"/>
+    <w:lsdException w:name="Note Level 2" w:semiHidden="0" w:unhideWhenUsed="0"/>
+    <w:lsdException w:name="Note Level 3" w:semiHidden="0" w:unhideWhenUsed="0"/>
+    <w:lsdException w:name="Note Level 4" w:semiHidden="0" w:unhideWhenUsed="0"/>
+    <w:lsdException w:name="Note Level 5" w:semiHidden="0" w:unhideWhenUsed="0"/>
+    <w:lsdException w:name="Note Level 6" w:semiHidden="0" w:unhideWhenUsed="0"/>
+    <w:lsdException w:name="Note Level 7" w:semiHidden="0" w:unhideWhenUsed="0"/>
+    <w:lsdException w:name="Note Level 8" w:semiHidden="0" w:unhideWhenUsed="0"/>
+    <w:lsdException w:name="Note Level 9" w:semiHidden="0" w:unhideWhenUsed="0"/>
+    <w:lsdException w:name="Placeholder Text" w:unhideWhenUsed="0"/>
+    <w:lsdException w:name="No Spacing" w:semiHidden="0" w:uiPriority="1" w:unhideWhenUsed="0" w:qFormat="1"/>
+    <w:lsdException w:name="Light Shading" w:semiHidden="0" w:uiPriority="60" w:unhideWhenUsed="0"/>
+    <w:lsdException w:name="Light List" w:semiHidden="0" w:uiPriority="61" w:unhideWhenUsed="0"/>
+    <w:lsdException w:name="Light Grid" w:semiHidden="0" w:uiPriority="62" w:unhideWhenUsed="0"/>
+    <w:lsdException w:name="Medium Shading 1" w:semiHidden="0" w:uiPriority="63" w:unhideWhenUsed="0"/>
+    <w:lsdException w:name="Medium Shading 2" w:semiHidden="0" w:uiPriority="64" w:unhideWhenUsed="0"/>
+    <w:lsdException w:name="Medium List 1" w:semiHidden="0" w:uiPriority="65" w:unhideWhenUsed="0"/>
+    <w:lsdException w:name="Medium List 2" w:semiHidden="0" w:uiPriority="66" w:unhideWhenUsed="0"/>
+    <w:lsdException w:name="Medium Grid 1" w:semiHidden="0" w:uiPriority="67" w:unhideWhenUsed="0"/>
+    <w:lsdException w:name="Medium Grid 2" w:semiHidden="0" w:uiPriority="68" w:unhideWhenUsed="0"/>
+    <w:lsdException w:name="Medium Grid 3" w:semiHidden="0" w:uiPriority="69" w:unhideWhenUsed="0"/>
+    <w:lsdException w:name="Dark List" w:semiHidden="0" w:uiPriority="70" w:unhideWhenUsed="0"/>
+    <w:lsdException w:name="Colorful Shading" w:semiHidden="0" w:uiPriority="71" w:unhideWhenUsed="0"/>
+    <w:lsdException w:name="Colorful List" w:semiHidden="0" w:uiPriority="72" w:unhideWhenUsed="0"/>
+    <w:lsdException w:name="Colorful Grid" w:semiHidden="0" w:uiPriority="73" w:unhideWhenUsed="0"/>
+    <w:lsdException w:name="Light Shading Accent 1" w:semiHidden="0" w:uiPriority="60" w:unhideWhenUsed="0"/>
+    <w:lsdException w:name="Light List Accent 1" w:semiHidden="0" w:uiPriority="61" w:unhideWhenUsed="0"/>
+    <w:lsdException w:name="Light Grid Accent 1" w:semiHidden="0" w:uiPriority="62" w:unhideWhenUsed="0"/>
+    <w:lsdException w:name="Medium Shading 1 Accent 1" w:semiHidden="0" w:uiPriority="63" w:unhideWhenUsed="0"/>
+    <w:lsdException w:name="Medium Shading 2 Accent 1" w:semiHidden="0" w:uiPriority="64" w:unhideWhenUsed="0"/>
+    <w:lsdException w:name="Medium List 1 Accent 1" w:semiHidden="0" w:uiPriority="65" w:unhideWhenUsed="0"/>
+    <w:lsdException w:name="Revision" w:unhideWhenUsed="0"/>
+    <w:lsdException w:name="List Paragraph" w:semiHidden="0" w:uiPriority="34" w:unhideWhenUsed="0" w:qFormat="1"/>
+    <w:lsdException w:name="Quote" w:semiHidden="0" w:uiPriority="29" w:unhideWhenUsed="0"/>
+    <w:lsdException w:name="Intense Quote" w:semiHidden="0" w:uiPriority="30" w:unhideWhenUsed="0"/>
+    <w:lsdException w:name="Medium List 2 Accent 1" w:semiHidden="0" w:uiPriority="66" w:unhideWhenUsed="0"/>
+    <w:lsdException w:name="Medium Grid 1 Accent 1" w:semiHidden="0" w:uiPriority="67" w:unhideWhenUsed="0"/>
+    <w:lsdException w:name="Medium Grid 2 Accent 1" w:semiHidden="0" w:uiPriority="68" w:unhideWhenUsed="0"/>
+    <w:lsdException w:name="Medium Grid 3 Accent 1" w:semiHidden="0" w:uiPriority="69" w:unhideWhenUsed="0"/>
+    <w:lsdException w:name="Dark List Accent 1" w:semiHidden="0" w:uiPriority="70" w:unhideWhenUsed="0"/>
+    <w:lsdException w:name="Colorful Shading Accent 1" w:semiHidden="0" w:uiPriority="71" w:unhideWhenUsed="0"/>
+    <w:lsdException w:name="Colorful List Accent 1" w:semiHidden="0" w:uiPriority="72" w:unhideWhenUsed="0"/>
+    <w:lsdException w:name="Colorful Grid Accent 1" w:semiHidden="0" w:uiPriority="73" w:unhideWhenUsed="0"/>
+    <w:lsdException w:name="Light Shading Accent 2" w:semiHidden="0" w:uiPriority="60" w:unhideWhenUsed="0"/>
+    <w:lsdException w:name="Light List Accent 2" w:semiHidden="0" w:uiPriority="61" w:unhideWhenUsed="0"/>
+    <w:lsdException w:name="Light Grid Accent 2" w:semiHidden="0" w:uiPriority="62" w:unhideWhenUsed="0"/>
+    <w:lsdException w:name="Medium Shading 1 Accent 2" w:semiHidden="0" w:uiPriority="63" w:unhideWhenUsed="0"/>
+    <w:lsdException w:name="Medium Shading 2 Accent 2" w:semiHidden="0" w:uiPriority="64" w:unhideWhenUsed="0"/>
+    <w:lsdException w:name="Medium List 1 Accent 2" w:semiHidden="0" w:uiPriority="65" w:unhideWhenUsed="0"/>
+    <w:lsdException w:name="Medium List 2 Accent 2" w:semiHidden="0" w:uiPriority="66" w:unhideWhenUsed="0"/>
+    <w:lsdException w:name="Medium Grid 1 Accent 2" w:semiHidden="0" w:uiPriority="67" w:unhideWhenUsed="0"/>
+    <w:lsdException w:name="Medium Grid 2 Accent 2" w:semiHidden="0" w:uiPriority="68" w:unhideWhenUsed="0"/>
+    <w:lsdException w:name="Medium Grid 3 Accent 2" w:semiHidden="0" w:uiPriority="69" w:unhideWhenUsed="0"/>
+    <w:lsdException w:name="Dark List Accent 2" w:semiHidden="0" w:uiPriority="70" w:unhideWhenUsed="0"/>
+    <w:lsdException w:name="Colorful Shading Accent 2" w:semiHidden="0" w:uiPriority="71" w:unhideWhenUsed="0"/>
+    <w:lsdException w:name="Colorful List Accent 2" w:semiHidden="0" w:uiPriority="72" w:unhideWhenUsed="0"/>
+    <w:lsdException w:name="Colorful Grid Accent 2" w:semiHidden="0" w:uiPriority="73" w:unhideWhenUsed="0"/>
+    <w:lsdException w:name="Light Shading Accent 3" w:semiHidden="0" w:uiPriority="60" w:unhideWhenUsed="0"/>
+    <w:lsdException w:name="Light List Accent 3" w:semiHidden="0" w:uiPriority="61" w:unhideWhenUsed="0"/>
+    <w:lsdException w:name="Light Grid Accent 3" w:semiHidden="0" w:uiPriority="62" w:unhideWhenUsed="0"/>
+    <w:lsdException w:name="Medium Shading 1 Accent 3" w:semiHidden="0" w:uiPriority="63" w:unhideWhenUsed="0"/>
+    <w:lsdException w:name="Medium Shading 2 Accent 3" w:semiHidden="0" w:uiPriority="64" w:unhideWhenUsed="0"/>
+    <w:lsdException w:name="Medium List 1 Accent 3" w:semiHidden="0" w:uiPriority="65" w:unhideWhenUsed="0"/>
+    <w:lsdException w:name="Medium List 2 Accent 3" w:semiHidden="0" w:uiPriority="66" w:unhideWhenUsed="0"/>
+    <w:lsdException w:name="Medium Grid 1 Accent 3" w:semiHidden="0" w:uiPriority="67" w:unhideWhenUsed="0"/>
+    <w:lsdException w:name="Medium Grid 2 Accent 3" w:semiHidden="0" w:uiPriority="68" w:unhideWhenUsed="0"/>
+    <w:lsdException w:name="Medium Grid 3 Accent 3" w:semiHidden="0" w:uiPriority="69" w:unhideWhenUsed="0"/>
+    <w:lsdException w:name="Dark List Accent 3" w:semiHidden="0" w:uiPriority="70" w:unhideWhenUsed="0"/>
+    <w:lsdException w:name="Colorful Shading Accent 3" w:semiHidden="0" w:uiPriority="71" w:unhideWhenUsed="0"/>
+    <w:lsdException w:name="Colorful List Accent 3" w:semiHidden="0" w:uiPriority="72" w:unhideWhenUsed="0"/>
+    <w:lsdException w:name="Colorful Grid Accent 3" w:semiHidden="0" w:uiPriority="73" w:unhideWhenUsed="0"/>
+    <w:lsdException w:name="Light Shading Accent 4" w:semiHidden="0" w:uiPriority="60" w:unhideWhenUsed="0"/>
+    <w:lsdException w:name="Light List Accent 4" w:semiHidden="0" w:uiPriority="61" w:unhideWhenUsed="0"/>
+    <w:lsdException w:name="Light Grid Accent 4" w:semiHidden="0" w:uiPriority="62" w:unhideWhenUsed="0"/>
+    <w:lsdException w:name="Medium Shading 1 Accent 4" w:semiHidden="0" w:uiPriority="63" w:unhideWhenUsed="0"/>
+    <w:lsdException w:name="Medium Shading 2 Accent 4" w:semiHidden="0" w:uiPriority="64" w:unhideWhenUsed="0"/>
+    <w:lsdException w:name="Medium List 1 Accent 4" w:semiHidden="0" w:uiPriority="65" w:unhideWhenUsed="0"/>
+    <w:lsdException w:name="Medium List 2 Accent 4" w:semiHidden="0" w:uiPriority="66" w:unhideWhenUsed="0"/>
+    <w:lsdException w:name="Medium Grid 1 Accent 4" w:semiHidden="0" w:uiPriority="67" w:unhideWhenUsed="0"/>
+    <w:lsdException w:name="Medium Grid 2 Accent 4" w:semiHidden="0" w:uiPriority="68" w:unhideWhenUsed="0"/>
+    <w:lsdException w:name="Medium Grid 3 Accent 4" w:semiHidden="0" w:uiPriority="69" w:unhideWhenUsed="0"/>
+    <w:lsdException w:name="Dark List Accent 4" w:semiHidden="0" w:uiPriority="70" w:unhideWhenUsed="0"/>
+    <w:lsdException w:name="Colorful Shading Accent 4" w:semiHidden="0" w:uiPriority="71" w:unhideWhenUsed="0"/>
+    <w:lsdException w:name="Colorful List Accent 4" w:semiHidden="0" w:uiPriority="72" w:unhideWhenUsed="0"/>
+    <w:lsdException w:name="Colorful Grid Accent 4" w:semiHidden="0" w:uiPriority="73" w:unhideWhenUsed="0"/>
+    <w:lsdException w:name="Light Shading Accent 5" w:semiHidden="0" w:uiPriority="60" w:unhideWhenUsed="0"/>
+    <w:lsdException w:name="Light List Accent 5" w:semiHidden="0" w:uiPriority="61" w:unhideWhenUsed="0"/>
+    <w:lsdException w:name="Light Grid Accent 5" w:semiHidden="0" w:uiPriority="62" w:unhideWhenUsed="0"/>
+    <w:lsdException w:name="Medium Shading 1 Accent 5" w:semiHidden="0" w:uiPriority="63" w:unhideWhenUsed="0"/>
+    <w:lsdException w:name="Medium Shading 2 Accent 5" w:semiHidden="0" w:uiPriority="64" w:unhideWhenUsed="0"/>
+    <w:lsdException w:name="Medium List 1 Accent 5" w:semiHidden="0" w:uiPriority="65" w:unhideWhenUsed="0"/>
+    <w:lsdException w:name="Medium List 2 Accent 5" w:semiHidden="0" w:uiPriority="66" w:unhideWhenUsed="0"/>
+    <w:lsdException w:name="Medium Grid 1 Accent 5" w:semiHidden="0" w:uiPriority="67" w:unhideWhenUsed="0"/>
+    <w:lsdException w:name="Medium Grid 2 Accent 5" w:semiHidden="0" w:uiPriority="68" w:unhideWhenUsed="0"/>
+    <w:lsdException w:name="Medium Grid 3 Accent 5" w:semiHidden="0" w:uiPriority="69" w:unhideWhenUsed="0"/>
+    <w:lsdException w:name="Dark List Accent 5" w:semiHidden="0" w:uiPriority="70" w:unhideWhenUsed="0"/>
+    <w:lsdException w:name="Colorful Shading Accent 5" w:semiHidden="0" w:uiPriority="71" w:unhideWhenUsed="0"/>
+    <w:lsdException w:name="Colorful List Accent 5" w:semiHidden="0" w:uiPriority="72" w:unhideWhenUsed="0"/>
+    <w:lsdException w:name="Colorful Grid Accent 5" w:semiHidden="0" w:uiPriority="73" w:unhideWhenUsed="0"/>
+    <w:lsdException w:name="Light Shading Accent 6" w:semiHidden="0" w:uiPriority="60" w:unhideWhenUsed="0"/>
+    <w:lsdException w:name="Light List Accent 6" w:semiHidden="0" w:uiPriority="61" w:unhideWhenUsed="0"/>
+    <w:lsdException w:name="Light Grid Accent 6" w:semiHidden="0" w:uiPriority="62" w:unhideWhenUsed="0"/>
+    <w:lsdException w:name="Medium Shading 1 Accent 6" w:semiHidden="0" w:uiPriority="63" w:unhideWhenUsed="0"/>
+    <w:lsdException w:name="Medium Shading 2 Accent 6" w:semiHidden="0" w:uiPriority="64" w:unhideWhenUsed="0"/>
+    <w:lsdException w:name="Medium List 1 Accent 6" w:semiHidden="0" w:uiPriority="65" w:unhideWhenUsed="0"/>
+    <w:lsdException w:name="Medium List 2 Accent 6" w:semiHidden="0" w:uiPriority="66" w:unhideWhenUsed="0"/>
+    <w:lsdException w:name="Medium Grid 1 Accent 6" w:semiHidden="0" w:uiPriority="67" w:unhideWhenUsed="0"/>
+    <w:lsdException w:name="Medium Grid 2 Accent 6" w:semiHidden="0" w:uiPriority="68" w:unhideWhenUsed="0"/>
+    <w:lsdException w:name="Medium Grid 3 Accent 6" w:semiHidden="0" w:uiPriority="69" w:unhideWhenUsed="0"/>
+    <w:lsdException w:name="Dark List Accent 6" w:semiHidden="0" w:uiPriority="70" w:unhideWhenUsed="0"/>
+    <w:lsdException w:name="Colorful Shading Accent 6" w:semiHidden="0" w:uiPriority="71" w:unhideWhenUsed="0"/>
+    <w:lsdException w:name="Colorful List Accent 6" w:semiHidden="0" w:uiPriority="72" w:unhideWhenUsed="0"/>
+    <w:lsdException w:name="Colorful Grid Accent 6" w:semiHidden="0" w:uiPriority="73" w:unhideWhenUsed="0"/>
+    <w:lsdException w:name="Subtle Emphasis" w:semiHidden="0" w:uiPriority="19" w:unhideWhenUsed="0"/>
+    <w:lsdException w:name="Intense Emphasis" w:semiHidden="0" w:uiPriority="21" w:unhideWhenUsed="0"/>
+    <w:lsdException w:name="Subtle Reference" w:semiHidden="0" w:uiPriority="31" w:unhideWhenUsed="0"/>
+    <w:lsdException w:name="Intense Reference" w:semiHidden="0" w:uiPriority="32" w:unhideWhenUsed="0"/>
+    <w:lsdException w:name="Book Title" w:semiHidden="0" w:uiPriority="33" w:unhideWhenUsed="0"/>
+    <w:lsdException w:name="Bibliography" w:uiPriority="37"/>
+    <w:lsdException w:name="TOC Heading" w:uiPriority="39" w:qFormat="1"/>
   </w:latentStyles>
   <w:style w:type="paragraph" w:default="1" w:styleId="Normal">
     <w:name w:val="Normal"/>

</xml_diff>